<commit_message>
Created setup further changes in documentation
</commit_message>
<xml_diff>
--- a/doc/Dokumentation ÜK M318.docx
+++ b/doc/Dokumentation ÜK M318.docx
@@ -8,11 +8,13 @@
         <w:jc w:val="center"/>
         <w:rPr>
           <w:rFonts w:ascii="Roboto" w:hAnsi="Roboto"/>
-        </w:rPr>
-      </w:pPr>
-      <w:r>
-        <w:rPr>
-          <w:rFonts w:ascii="Roboto" w:hAnsi="Roboto"/>
+          <w:lang w:val="de-CH"/>
+        </w:rPr>
+      </w:pPr>
+      <w:r>
+        <w:rPr>
+          <w:rFonts w:ascii="Roboto" w:hAnsi="Roboto"/>
+          <w:lang w:val="de-CH"/>
         </w:rPr>
         <w:t>Dokumentation ÜK M318</w:t>
       </w:r>
@@ -21,14 +23,18 @@
       <w:pPr>
         <w:rPr>
           <w:rFonts w:ascii="Roboto" w:hAnsi="Roboto"/>
+          <w:lang w:val="de-CH"/>
         </w:rPr>
       </w:pPr>
     </w:p>
     <w:sdt>
       <w:sdtPr>
         <w:rPr>
-          <w:rFonts w:ascii="Roboto" w:hAnsi="Roboto"/>
-          <w:lang w:val="de-DE"/>
+          <w:rFonts w:ascii="Roboto" w:eastAsiaTheme="minorHAnsi" w:hAnsi="Roboto" w:cstheme="minorBidi"/>
+          <w:color w:val="auto"/>
+          <w:sz w:val="22"/>
+          <w:szCs w:val="22"/>
+          <w:lang w:val="de-DE" w:eastAsia="en-US"/>
         </w:rPr>
         <w:id w:val="1622184335"/>
         <w:docPartObj>
@@ -38,13 +44,8 @@
       </w:sdtPr>
       <w:sdtEndPr>
         <w:rPr>
-          <w:rFonts w:eastAsiaTheme="minorHAnsi" w:cstheme="minorBidi"/>
           <w:b/>
           <w:bCs/>
-          <w:color w:val="auto"/>
-          <w:sz w:val="22"/>
-          <w:szCs w:val="22"/>
-          <w:lang w:eastAsia="en-US"/>
         </w:rPr>
       </w:sdtEndPr>
       <w:sdtContent>
@@ -66,9 +67,15 @@
         </w:p>
         <w:p>
           <w:pPr>
+            <w:pStyle w:val="Verzeichnis1"/>
+            <w:tabs>
+              <w:tab w:val="left" w:pos="440"/>
+              <w:tab w:val="right" w:leader="dot" w:pos="9016"/>
+            </w:tabs>
             <w:rPr>
-              <w:rFonts w:ascii="Roboto" w:hAnsi="Roboto"/>
-              <w:lang w:val="de-CH"/>
+              <w:rFonts w:ascii="Roboto" w:eastAsiaTheme="minorEastAsia" w:hAnsi="Roboto"/>
+              <w:noProof/>
+              <w:lang w:eastAsia="en-GB"/>
             </w:rPr>
           </w:pPr>
           <w:r>
@@ -90,16 +97,481 @@
             </w:rPr>
             <w:fldChar w:fldCharType="separate"/>
           </w:r>
-          <w:r>
+          <w:hyperlink w:anchor="_Toc483300174" w:history="1">
+            <w:r>
+              <w:rPr>
+                <w:rStyle w:val="Hyperlink"/>
+                <w:rFonts w:ascii="Roboto" w:hAnsi="Roboto"/>
+                <w:noProof/>
+                <w:lang w:val="de-CH"/>
+              </w:rPr>
+              <w:t>1.</w:t>
+            </w:r>
+            <w:r>
+              <w:rPr>
+                <w:rFonts w:ascii="Roboto" w:eastAsiaTheme="minorEastAsia" w:hAnsi="Roboto"/>
+                <w:noProof/>
+                <w:lang w:eastAsia="en-GB"/>
+              </w:rPr>
+              <w:tab/>
+            </w:r>
+            <w:r>
+              <w:rPr>
+                <w:rStyle w:val="Hyperlink"/>
+                <w:rFonts w:ascii="Roboto" w:hAnsi="Roboto"/>
+                <w:noProof/>
+                <w:lang w:val="de-CH"/>
+              </w:rPr>
+              <w:t>Management Summary</w:t>
+            </w:r>
+            <w:r>
+              <w:rPr>
+                <w:rFonts w:ascii="Roboto" w:hAnsi="Roboto"/>
+                <w:noProof/>
+                <w:webHidden/>
+              </w:rPr>
+              <w:tab/>
+            </w:r>
+            <w:r>
+              <w:rPr>
+                <w:rFonts w:ascii="Roboto" w:hAnsi="Roboto"/>
+                <w:noProof/>
+                <w:webHidden/>
+              </w:rPr>
+              <w:fldChar w:fldCharType="begin"/>
+            </w:r>
+            <w:r>
+              <w:rPr>
+                <w:rFonts w:ascii="Roboto" w:hAnsi="Roboto"/>
+                <w:noProof/>
+                <w:webHidden/>
+              </w:rPr>
+              <w:instrText xml:space="preserve"> PAGEREF _Toc483300174 \h </w:instrText>
+            </w:r>
+            <w:r>
+              <w:rPr>
+                <w:rFonts w:ascii="Roboto" w:hAnsi="Roboto"/>
+                <w:noProof/>
+                <w:webHidden/>
+              </w:rPr>
+            </w:r>
+            <w:r>
+              <w:rPr>
+                <w:rFonts w:ascii="Roboto" w:hAnsi="Roboto"/>
+                <w:noProof/>
+                <w:webHidden/>
+              </w:rPr>
+              <w:fldChar w:fldCharType="separate"/>
+            </w:r>
+            <w:r>
+              <w:rPr>
+                <w:rFonts w:ascii="Roboto" w:hAnsi="Roboto"/>
+                <w:noProof/>
+                <w:webHidden/>
+              </w:rPr>
+              <w:t>2</w:t>
+            </w:r>
+            <w:r>
+              <w:rPr>
+                <w:rFonts w:ascii="Roboto" w:hAnsi="Roboto"/>
+                <w:noProof/>
+                <w:webHidden/>
+              </w:rPr>
+              <w:fldChar w:fldCharType="end"/>
+            </w:r>
+          </w:hyperlink>
+        </w:p>
+        <w:p>
+          <w:pPr>
+            <w:pStyle w:val="Verzeichnis1"/>
+            <w:tabs>
+              <w:tab w:val="left" w:pos="440"/>
+              <w:tab w:val="right" w:leader="dot" w:pos="9016"/>
+            </w:tabs>
+            <w:rPr>
+              <w:rFonts w:ascii="Roboto" w:eastAsiaTheme="minorEastAsia" w:hAnsi="Roboto"/>
+              <w:noProof/>
+              <w:lang w:eastAsia="en-GB"/>
+            </w:rPr>
+          </w:pPr>
+          <w:hyperlink w:anchor="_Toc483300175" w:history="1">
+            <w:r>
+              <w:rPr>
+                <w:rStyle w:val="Hyperlink"/>
+                <w:rFonts w:ascii="Roboto" w:hAnsi="Roboto"/>
+                <w:noProof/>
+                <w:lang w:val="de-CH"/>
+              </w:rPr>
+              <w:t>2.</w:t>
+            </w:r>
+            <w:r>
+              <w:rPr>
+                <w:rFonts w:ascii="Roboto" w:eastAsiaTheme="minorEastAsia" w:hAnsi="Roboto"/>
+                <w:noProof/>
+                <w:lang w:eastAsia="en-GB"/>
+              </w:rPr>
+              <w:tab/>
+            </w:r>
+            <w:r>
+              <w:rPr>
+                <w:rStyle w:val="Hyperlink"/>
+                <w:rFonts w:ascii="Roboto" w:hAnsi="Roboto"/>
+                <w:noProof/>
+                <w:lang w:val="de-CH"/>
+              </w:rPr>
+              <w:t>Zweck des Dokuments</w:t>
+            </w:r>
+            <w:r>
+              <w:rPr>
+                <w:rFonts w:ascii="Roboto" w:hAnsi="Roboto"/>
+                <w:noProof/>
+                <w:webHidden/>
+              </w:rPr>
+              <w:tab/>
+            </w:r>
+            <w:r>
+              <w:rPr>
+                <w:rFonts w:ascii="Roboto" w:hAnsi="Roboto"/>
+                <w:noProof/>
+                <w:webHidden/>
+              </w:rPr>
+              <w:fldChar w:fldCharType="begin"/>
+            </w:r>
+            <w:r>
+              <w:rPr>
+                <w:rFonts w:ascii="Roboto" w:hAnsi="Roboto"/>
+                <w:noProof/>
+                <w:webHidden/>
+              </w:rPr>
+              <w:instrText xml:space="preserve"> PAGEREF _Toc483300175 \h </w:instrText>
+            </w:r>
+            <w:r>
+              <w:rPr>
+                <w:rFonts w:ascii="Roboto" w:hAnsi="Roboto"/>
+                <w:noProof/>
+                <w:webHidden/>
+              </w:rPr>
+            </w:r>
+            <w:r>
+              <w:rPr>
+                <w:rFonts w:ascii="Roboto" w:hAnsi="Roboto"/>
+                <w:noProof/>
+                <w:webHidden/>
+              </w:rPr>
+              <w:fldChar w:fldCharType="separate"/>
+            </w:r>
+            <w:r>
+              <w:rPr>
+                <w:rFonts w:ascii="Roboto" w:hAnsi="Roboto"/>
+                <w:noProof/>
+                <w:webHidden/>
+              </w:rPr>
+              <w:t>2</w:t>
+            </w:r>
+            <w:r>
+              <w:rPr>
+                <w:rFonts w:ascii="Roboto" w:hAnsi="Roboto"/>
+                <w:noProof/>
+                <w:webHidden/>
+              </w:rPr>
+              <w:fldChar w:fldCharType="end"/>
+            </w:r>
+          </w:hyperlink>
+        </w:p>
+        <w:p>
+          <w:pPr>
+            <w:pStyle w:val="Verzeichnis1"/>
+            <w:tabs>
+              <w:tab w:val="left" w:pos="440"/>
+              <w:tab w:val="right" w:leader="dot" w:pos="9016"/>
+            </w:tabs>
+            <w:rPr>
+              <w:rFonts w:ascii="Roboto" w:eastAsiaTheme="minorEastAsia" w:hAnsi="Roboto"/>
+              <w:noProof/>
+              <w:lang w:eastAsia="en-GB"/>
+            </w:rPr>
+          </w:pPr>
+          <w:hyperlink w:anchor="_Toc483300176" w:history="1">
+            <w:r>
+              <w:rPr>
+                <w:rStyle w:val="Hyperlink"/>
+                <w:rFonts w:ascii="Roboto" w:hAnsi="Roboto"/>
+                <w:noProof/>
+                <w:lang w:val="de-CH"/>
+              </w:rPr>
+              <w:t>3.</w:t>
+            </w:r>
+            <w:r>
+              <w:rPr>
+                <w:rFonts w:ascii="Roboto" w:eastAsiaTheme="minorEastAsia" w:hAnsi="Roboto"/>
+                <w:noProof/>
+                <w:lang w:eastAsia="en-GB"/>
+              </w:rPr>
+              <w:tab/>
+            </w:r>
+            <w:r>
+              <w:rPr>
+                <w:rStyle w:val="Hyperlink"/>
+                <w:rFonts w:ascii="Roboto" w:hAnsi="Roboto"/>
+                <w:noProof/>
+                <w:lang w:val="de-CH"/>
+              </w:rPr>
+              <w:t>Was wurde umgesetzt?</w:t>
+            </w:r>
+            <w:r>
+              <w:rPr>
+                <w:rFonts w:ascii="Roboto" w:hAnsi="Roboto"/>
+                <w:noProof/>
+                <w:webHidden/>
+              </w:rPr>
+              <w:tab/>
+            </w:r>
+            <w:r>
+              <w:rPr>
+                <w:rFonts w:ascii="Roboto" w:hAnsi="Roboto"/>
+                <w:noProof/>
+                <w:webHidden/>
+              </w:rPr>
+              <w:fldChar w:fldCharType="begin"/>
+            </w:r>
+            <w:r>
+              <w:rPr>
+                <w:rFonts w:ascii="Roboto" w:hAnsi="Roboto"/>
+                <w:noProof/>
+                <w:webHidden/>
+              </w:rPr>
+              <w:instrText xml:space="preserve"> PAGEREF _Toc483300176 \h </w:instrText>
+            </w:r>
+            <w:r>
+              <w:rPr>
+                <w:rFonts w:ascii="Roboto" w:hAnsi="Roboto"/>
+                <w:noProof/>
+                <w:webHidden/>
+              </w:rPr>
+            </w:r>
+            <w:r>
+              <w:rPr>
+                <w:rFonts w:ascii="Roboto" w:hAnsi="Roboto"/>
+                <w:noProof/>
+                <w:webHidden/>
+              </w:rPr>
+              <w:fldChar w:fldCharType="separate"/>
+            </w:r>
+            <w:r>
+              <w:rPr>
+                <w:rFonts w:ascii="Roboto" w:hAnsi="Roboto"/>
+                <w:noProof/>
+                <w:webHidden/>
+              </w:rPr>
+              <w:t>3</w:t>
+            </w:r>
+            <w:r>
+              <w:rPr>
+                <w:rFonts w:ascii="Roboto" w:hAnsi="Roboto"/>
+                <w:noProof/>
+                <w:webHidden/>
+              </w:rPr>
+              <w:fldChar w:fldCharType="end"/>
+            </w:r>
+          </w:hyperlink>
+        </w:p>
+        <w:p>
+          <w:pPr>
+            <w:pStyle w:val="Verzeichnis1"/>
+            <w:tabs>
+              <w:tab w:val="left" w:pos="440"/>
+              <w:tab w:val="right" w:leader="dot" w:pos="9016"/>
+            </w:tabs>
+            <w:rPr>
+              <w:rFonts w:ascii="Roboto" w:eastAsiaTheme="minorEastAsia" w:hAnsi="Roboto"/>
+              <w:noProof/>
+              <w:lang w:eastAsia="en-GB"/>
+            </w:rPr>
+          </w:pPr>
+          <w:hyperlink w:anchor="_Toc483300177" w:history="1">
+            <w:r>
+              <w:rPr>
+                <w:rStyle w:val="Hyperlink"/>
+                <w:rFonts w:ascii="Roboto" w:hAnsi="Roboto"/>
+                <w:noProof/>
+              </w:rPr>
+              <w:t>4.</w:t>
+            </w:r>
+            <w:r>
+              <w:rPr>
+                <w:rFonts w:ascii="Roboto" w:eastAsiaTheme="minorEastAsia" w:hAnsi="Roboto"/>
+                <w:noProof/>
+                <w:lang w:eastAsia="en-GB"/>
+              </w:rPr>
+              <w:tab/>
+            </w:r>
+            <w:r>
+              <w:rPr>
+                <w:rStyle w:val="Hyperlink"/>
+                <w:rFonts w:ascii="Roboto" w:hAnsi="Roboto"/>
+                <w:noProof/>
+              </w:rPr>
+              <w:t>Diagramme</w:t>
+            </w:r>
+            <w:r>
+              <w:rPr>
+                <w:rFonts w:ascii="Roboto" w:hAnsi="Roboto"/>
+                <w:noProof/>
+                <w:webHidden/>
+              </w:rPr>
+              <w:tab/>
+            </w:r>
+            <w:r>
+              <w:rPr>
+                <w:rFonts w:ascii="Roboto" w:hAnsi="Roboto"/>
+                <w:noProof/>
+                <w:webHidden/>
+              </w:rPr>
+              <w:fldChar w:fldCharType="begin"/>
+            </w:r>
+            <w:r>
+              <w:rPr>
+                <w:rFonts w:ascii="Roboto" w:hAnsi="Roboto"/>
+                <w:noProof/>
+                <w:webHidden/>
+              </w:rPr>
+              <w:instrText xml:space="preserve"> PAGEREF _Toc483300177 \h </w:instrText>
+            </w:r>
+            <w:r>
+              <w:rPr>
+                <w:rFonts w:ascii="Roboto" w:hAnsi="Roboto"/>
+                <w:noProof/>
+                <w:webHidden/>
+              </w:rPr>
+            </w:r>
+            <w:r>
+              <w:rPr>
+                <w:rFonts w:ascii="Roboto" w:hAnsi="Roboto"/>
+                <w:noProof/>
+                <w:webHidden/>
+              </w:rPr>
+              <w:fldChar w:fldCharType="separate"/>
+            </w:r>
+            <w:r>
+              <w:rPr>
+                <w:rFonts w:ascii="Roboto" w:hAnsi="Roboto"/>
+                <w:noProof/>
+                <w:webHidden/>
+              </w:rPr>
+              <w:t>4</w:t>
+            </w:r>
+            <w:r>
+              <w:rPr>
+                <w:rFonts w:ascii="Roboto" w:hAnsi="Roboto"/>
+                <w:noProof/>
+                <w:webHidden/>
+              </w:rPr>
+              <w:fldChar w:fldCharType="end"/>
+            </w:r>
+          </w:hyperlink>
+        </w:p>
+        <w:p>
+          <w:pPr>
+            <w:pStyle w:val="Verzeichnis1"/>
+            <w:tabs>
+              <w:tab w:val="left" w:pos="440"/>
+              <w:tab w:val="right" w:leader="dot" w:pos="9016"/>
+            </w:tabs>
+            <w:rPr>
+              <w:rFonts w:ascii="Roboto" w:eastAsiaTheme="minorEastAsia" w:hAnsi="Roboto"/>
+              <w:noProof/>
+              <w:lang w:eastAsia="en-GB"/>
+            </w:rPr>
+          </w:pPr>
+          <w:hyperlink w:anchor="_Toc483300178" w:history="1">
+            <w:r>
+              <w:rPr>
+                <w:rStyle w:val="Hyperlink"/>
+                <w:rFonts w:ascii="Roboto" w:hAnsi="Roboto"/>
+                <w:noProof/>
+              </w:rPr>
+              <w:t>5.</w:t>
+            </w:r>
+            <w:r>
+              <w:rPr>
+                <w:rFonts w:ascii="Roboto" w:eastAsiaTheme="minorEastAsia" w:hAnsi="Roboto"/>
+                <w:noProof/>
+                <w:lang w:eastAsia="en-GB"/>
+              </w:rPr>
+              <w:tab/>
+            </w:r>
+            <w:r>
+              <w:rPr>
+                <w:rStyle w:val="Hyperlink"/>
+                <w:rFonts w:ascii="Roboto" w:hAnsi="Roboto"/>
+                <w:noProof/>
+              </w:rPr>
+              <w:t>Testfälle</w:t>
+            </w:r>
+            <w:r>
+              <w:rPr>
+                <w:rFonts w:ascii="Roboto" w:hAnsi="Roboto"/>
+                <w:noProof/>
+                <w:webHidden/>
+              </w:rPr>
+              <w:tab/>
+            </w:r>
+            <w:r>
+              <w:rPr>
+                <w:rFonts w:ascii="Roboto" w:hAnsi="Roboto"/>
+                <w:noProof/>
+                <w:webHidden/>
+              </w:rPr>
+              <w:fldChar w:fldCharType="begin"/>
+            </w:r>
+            <w:r>
+              <w:rPr>
+                <w:rFonts w:ascii="Roboto" w:hAnsi="Roboto"/>
+                <w:noProof/>
+                <w:webHidden/>
+              </w:rPr>
+              <w:instrText xml:space="preserve"> PAGEREF _Toc483300178 \h </w:instrText>
+            </w:r>
+            <w:r>
+              <w:rPr>
+                <w:rFonts w:ascii="Roboto" w:hAnsi="Roboto"/>
+                <w:noProof/>
+                <w:webHidden/>
+              </w:rPr>
+            </w:r>
+            <w:r>
+              <w:rPr>
+                <w:rFonts w:ascii="Roboto" w:hAnsi="Roboto"/>
+                <w:noProof/>
+                <w:webHidden/>
+              </w:rPr>
+              <w:fldChar w:fldCharType="separate"/>
+            </w:r>
+            <w:r>
+              <w:rPr>
+                <w:rFonts w:ascii="Roboto" w:hAnsi="Roboto"/>
+                <w:noProof/>
+                <w:webHidden/>
+              </w:rPr>
+              <w:t>4</w:t>
+            </w:r>
+            <w:r>
+              <w:rPr>
+                <w:rFonts w:ascii="Roboto" w:hAnsi="Roboto"/>
+                <w:noProof/>
+                <w:webHidden/>
+              </w:rPr>
+              <w:fldChar w:fldCharType="end"/>
+            </w:r>
+          </w:hyperlink>
+        </w:p>
+        <w:p>
+          <w:pPr>
             <w:rPr>
               <w:rFonts w:ascii="Roboto" w:hAnsi="Roboto"/>
-              <w:b/>
-              <w:bCs/>
-              <w:noProof/>
-              <w:lang w:val="de-DE"/>
+              <w:lang w:val="de-CH"/>
             </w:rPr>
-            <w:t>Es wurden keine Einträge für das Inhaltsverzeichnis gefunden.</w:t>
-          </w:r>
+          </w:pPr>
           <w:r>
             <w:rPr>
               <w:rFonts w:ascii="Roboto" w:hAnsi="Roboto"/>
@@ -155,6 +627,7 @@
           <w:lang w:val="de-CH"/>
         </w:rPr>
       </w:pPr>
+      <w:bookmarkStart w:id="0" w:name="_Toc483300174"/>
       <w:r>
         <w:rPr>
           <w:rFonts w:ascii="Roboto" w:hAnsi="Roboto"/>
@@ -163,6 +636,7 @@
         <w:lastRenderedPageBreak/>
         <w:t>Management Summary</w:t>
       </w:r>
+      <w:bookmarkEnd w:id="0"/>
     </w:p>
     <w:p>
       <w:pPr>
@@ -216,14 +690,7 @@
           <w:rFonts w:ascii="Roboto" w:hAnsi="Roboto"/>
           <w:lang w:val="de-CH"/>
         </w:rPr>
-        <w:t>-</w:t>
-      </w:r>
-      <w:r>
-        <w:rPr>
-          <w:rFonts w:ascii="Roboto" w:hAnsi="Roboto"/>
-          <w:lang w:val="de-CH"/>
-        </w:rPr>
-        <w:t>Als ÖV-Benutzer möchte ich Start- und Endstation mittels Textsuche suchen können, damit ich nicht alle Stationsnamen auswendig lernen muss.</w:t>
+        <w:t>-Als ÖV-Benutzer möchte ich Start- und Endstation mittels Textsuche suchen können, damit ich nicht alle Stationsnamen auswendig lernen muss.</w:t>
       </w:r>
     </w:p>
     <w:p>
@@ -248,14 +715,7 @@
           <w:rFonts w:ascii="Roboto" w:hAnsi="Roboto"/>
           <w:lang w:val="de-CH"/>
         </w:rPr>
-        <w:t>-</w:t>
-      </w:r>
-      <w:r>
-        <w:rPr>
-          <w:rFonts w:ascii="Roboto" w:hAnsi="Roboto"/>
-          <w:lang w:val="de-CH"/>
-        </w:rPr>
-        <w:t>Als ÖV-Benutzer möchte ich die aktuellen, d.h. mindestens die nächsten vier bis fünf Verbindungen zwischen den beiden gefundenen und ausgewählten Stationen sehen, damit ich weiss wann ich zur Station muss, um den für mich idealen Anschluss zu erwischen.</w:t>
+        <w:t>-Als ÖV-Benutzer möchte ich die aktuellen, d.h. mindestens die nächsten vier bis fünf Verbindungen zwischen den beiden gefundenen und ausgewählten Stationen sehen, damit ich weiss wann ich zur Station muss, um den für mich idealen Anschluss zu erwischen.</w:t>
       </w:r>
     </w:p>
     <w:p>
@@ -280,14 +740,7 @@
           <w:rFonts w:ascii="Roboto" w:hAnsi="Roboto"/>
           <w:lang w:val="de-CH"/>
         </w:rPr>
-        <w:t>-</w:t>
-      </w:r>
-      <w:r>
-        <w:rPr>
-          <w:rFonts w:ascii="Roboto" w:hAnsi="Roboto"/>
-          <w:lang w:val="de-CH"/>
-        </w:rPr>
-        <w:t>Als ÖV-Benutzer möchte ich sehen, welche Verbindungen ab einer bestimmten Station vorhanden sind, damit ich bei mir zuhause eine Art Abfahrtstafel haben kann.</w:t>
+        <w:t>-Als ÖV-Benutzer möchte ich sehen, welche Verbindungen ab einer bestimmten Station vorhanden sind, damit ich bei mir zuhause eine Art Abfahrtstafel haben kann.</w:t>
       </w:r>
     </w:p>
     <w:p>
@@ -341,14 +794,7 @@
           <w:rFonts w:ascii="Roboto" w:hAnsi="Roboto"/>
           <w:lang w:val="de-CH"/>
         </w:rPr>
-        <w:t>-</w:t>
-      </w:r>
-      <w:r>
-        <w:rPr>
-          <w:rFonts w:ascii="Roboto" w:hAnsi="Roboto"/>
-          <w:lang w:val="de-CH"/>
-        </w:rPr>
-        <w:t>Als ÖV-Benutzer möchte ich sehen, wo sich eine Station befindet, damit ich mir besser vorstellen kann, wie die Situation vor Ort aussieht.</w:t>
+        <w:t>-Als ÖV-Benutzer möchte ich sehen, wo sich eine Station befindet, damit ich mir besser vorstellen kann, wie die Situation vor Ort aussieht.</w:t>
       </w:r>
     </w:p>
     <w:p>
@@ -372,14 +818,7 @@
           <w:rFonts w:ascii="Roboto" w:hAnsi="Roboto"/>
           <w:lang w:val="de-CH"/>
         </w:rPr>
-        <w:t>-</w:t>
-      </w:r>
-      <w:r>
-        <w:rPr>
-          <w:rFonts w:ascii="Roboto" w:hAnsi="Roboto"/>
-          <w:lang w:val="de-CH"/>
-        </w:rPr>
-        <w:t>Als ÖV-Benutzer möchte Stationen finden, die sich ganz in der Nähe meiner aktuellen Position befinden, damit ich schnell einen Anschluss erreichen kann</w:t>
+        <w:t>-Als ÖV-Benutzer möchte Stationen finden, die sich ganz in der Nähe meiner aktuellen Position befinden, damit ich schnell einen Anschluss erreichen kann</w:t>
       </w:r>
     </w:p>
     <w:p>
@@ -404,14 +843,7 @@
           <w:rFonts w:ascii="Roboto" w:hAnsi="Roboto"/>
           <w:lang w:val="de-CH"/>
         </w:rPr>
-        <w:t>-Al</w:t>
-      </w:r>
-      <w:r>
-        <w:rPr>
-          <w:rFonts w:ascii="Roboto" w:hAnsi="Roboto"/>
-          <w:lang w:val="de-CH"/>
-        </w:rPr>
-        <w:t>s ÖV-Benutzer möchte ich nicht nur aktuelle Verbindungen suchen können, sondern auch solche zu einem beliebigen anderen Zeitpunkt, damit ich zukünftige Reisen planen kann.</w:t>
+        <w:t>-Als ÖV-Benutzer möchte ich nicht nur aktuelle Verbindungen suchen können, sondern auch solche zu einem beliebigen anderen Zeitpunkt, damit ich zukünftige Reisen planen kann.</w:t>
       </w:r>
     </w:p>
     <w:p>
@@ -445,6 +877,7 @@
           <w:lang w:val="de-CH"/>
         </w:rPr>
       </w:pPr>
+      <w:bookmarkStart w:id="1" w:name="_Toc483300175"/>
       <w:r>
         <w:rPr>
           <w:rFonts w:ascii="Roboto" w:hAnsi="Roboto"/>
@@ -452,10 +885,12 @@
         </w:rPr>
         <w:t>Zweck des Dokuments</w:t>
       </w:r>
-    </w:p>
-    <w:p>
-      <w:pPr>
-        <w:rPr>
+      <w:bookmarkEnd w:id="1"/>
+    </w:p>
+    <w:p>
+      <w:pPr>
+        <w:rPr>
+          <w:rFonts w:ascii="Roboto" w:hAnsi="Roboto"/>
           <w:lang w:val="de-CH"/>
         </w:rPr>
       </w:pPr>
@@ -502,6 +937,7 @@
           <w:lang w:val="de-CH"/>
         </w:rPr>
       </w:pPr>
+      <w:bookmarkStart w:id="2" w:name="_Toc483300176"/>
       <w:r>
         <w:rPr>
           <w:rFonts w:ascii="Roboto" w:hAnsi="Roboto"/>
@@ -510,6 +946,7 @@
         <w:lastRenderedPageBreak/>
         <w:t>Was wurde umgesetzt?</w:t>
       </w:r>
+      <w:bookmarkEnd w:id="2"/>
     </w:p>
     <w:p>
       <w:pPr>
@@ -599,14 +1036,7 @@
           <w:rFonts w:ascii="Roboto" w:hAnsi="Roboto"/>
           <w:lang w:val="de-CH"/>
         </w:rPr>
-        <w:t>-</w:t>
-      </w:r>
-      <w:r>
-        <w:rPr>
-          <w:rFonts w:ascii="Roboto" w:hAnsi="Roboto"/>
-          <w:lang w:val="de-CH"/>
-        </w:rPr>
-        <w:t>Als ÖV-Benutzer möchte ich Start- und Endstation mittels Textsuche suchen können, damit ich nicht alle Stationsnamen auswendig lernen muss.</w:t>
+        <w:t>-Als ÖV-Benutzer möchte ich Start- und Endstation mittels Textsuche suchen können, damit ich nicht alle Stationsnamen auswendig lernen muss.</w:t>
       </w:r>
     </w:p>
     <w:p>
@@ -711,14 +1141,7 @@
           <w:rFonts w:ascii="Roboto" w:hAnsi="Roboto"/>
           <w:lang w:val="de-CH"/>
         </w:rPr>
-        <w:t>-</w:t>
-      </w:r>
-      <w:r>
-        <w:rPr>
-          <w:rFonts w:ascii="Roboto" w:hAnsi="Roboto"/>
-          <w:lang w:val="de-CH"/>
-        </w:rPr>
-        <w:t>Als ÖV-Benutzer möchte ich sehen, wo sich eine Station befindet, damit ich mir besser vorstellen kann, wie die Situation vor Ort aussieht.</w:t>
+        <w:t>-Als ÖV-Benutzer möchte ich sehen, wo sich eine Station befindet, damit ich mir besser vorstellen kann, wie die Situation vor Ort aussieht.</w:t>
       </w:r>
     </w:p>
     <w:p>
@@ -773,67 +1196,23 @@
           <w:rFonts w:ascii="Roboto" w:hAnsi="Roboto"/>
           <w:lang w:val="de-CH"/>
         </w:rPr>
-        <w:t>-Al</w:t>
-      </w:r>
-      <w:r>
-        <w:rPr>
-          <w:rFonts w:ascii="Roboto" w:hAnsi="Roboto"/>
-          <w:lang w:val="de-CH"/>
-        </w:rPr>
-        <w:t>s ÖV-Benutzer möchte ich nicht nur aktuelle Verbindungen suchen können, sondern auch solche zu einem beliebigen anderen Zeitpunkt, damit ich zukünftige Reisen planen kann.</w:t>
-      </w:r>
-    </w:p>
-    <w:p>
-      <w:pPr>
-        <w:rPr>
-          <w:lang w:val="de-CH"/>
-        </w:rPr>
-      </w:pPr>
-      <w:r>
-        <w:rPr>
+        <w:t>-Als ÖV-Benutzer möchte ich nicht nur aktuelle Verbindungen suchen können, sondern auch solche zu einem beliebigen anderen Zeitpunkt, damit ich zukünftige Reisen planen kann.</w:t>
+      </w:r>
+    </w:p>
+    <w:p>
+      <w:pPr>
+        <w:rPr>
+          <w:rFonts w:ascii="Roboto" w:hAnsi="Roboto"/>
+          <w:lang w:val="de-CH"/>
+        </w:rPr>
+      </w:pPr>
+      <w:r>
+        <w:rPr>
+          <w:rFonts w:ascii="Roboto" w:hAnsi="Roboto"/>
           <w:lang w:val="de-CH"/>
         </w:rPr>
         <w:br w:type="page"/>
       </w:r>
-    </w:p>
-    <w:p>
-      <w:pPr>
-        <w:rPr>
-          <w:rFonts w:ascii="Roboto" w:hAnsi="Roboto"/>
-          <w:lang w:val="de-CH"/>
-        </w:rPr>
-      </w:pPr>
-    </w:p>
-    <w:p>
-      <w:pPr>
-        <w:rPr>
-          <w:rFonts w:ascii="Roboto" w:hAnsi="Roboto"/>
-          <w:lang w:val="de-CH"/>
-        </w:rPr>
-      </w:pPr>
-      <w:r>
-        <w:rPr>
-          <w:rFonts w:ascii="Roboto" w:hAnsi="Roboto"/>
-          <w:lang w:val="de-CH"/>
-        </w:rPr>
-        <w:tab/>
-      </w:r>
-      <w:r>
-        <w:rPr>
-          <w:rFonts w:ascii="Roboto" w:hAnsi="Roboto"/>
-          <w:lang w:val="de-CH"/>
-        </w:rPr>
-        <w:tab/>
-      </w:r>
-    </w:p>
-    <w:p>
-      <w:pPr>
-        <w:ind w:left="720"/>
-        <w:rPr>
-          <w:rFonts w:ascii="Roboto" w:hAnsi="Roboto"/>
-          <w:lang w:val="de-CH"/>
-        </w:rPr>
-      </w:pPr>
     </w:p>
     <w:p>
       <w:pPr>
@@ -842,13 +1221,34 @@
           <w:ilvl w:val="0"/>
           <w:numId w:val="1"/>
         </w:numPr>
-      </w:pPr>
-      <w:r>
+        <w:rPr>
+          <w:rFonts w:ascii="Roboto" w:hAnsi="Roboto"/>
+        </w:rPr>
+      </w:pPr>
+      <w:bookmarkStart w:id="3" w:name="_Toc483300177"/>
+      <w:r>
+        <w:rPr>
+          <w:rFonts w:ascii="Roboto" w:hAnsi="Roboto"/>
+        </w:rPr>
+        <w:lastRenderedPageBreak/>
         <w:t>Diagramme</w:t>
       </w:r>
-    </w:p>
-    <w:p/>
-    <w:p/>
+      <w:bookmarkEnd w:id="3"/>
+    </w:p>
+    <w:p>
+      <w:pPr>
+        <w:rPr>
+          <w:rFonts w:ascii="Roboto" w:hAnsi="Roboto"/>
+        </w:rPr>
+      </w:pPr>
+    </w:p>
+    <w:p>
+      <w:pPr>
+        <w:rPr>
+          <w:rFonts w:ascii="Roboto" w:hAnsi="Roboto"/>
+        </w:rPr>
+      </w:pPr>
+    </w:p>
     <w:p>
       <w:pPr>
         <w:pStyle w:val="berschrift1"/>
@@ -856,12 +1256,976 @@
           <w:ilvl w:val="0"/>
           <w:numId w:val="1"/>
         </w:numPr>
-      </w:pPr>
-      <w:r>
+        <w:rPr>
+          <w:rFonts w:ascii="Roboto" w:hAnsi="Roboto"/>
+        </w:rPr>
+      </w:pPr>
+      <w:bookmarkStart w:id="4" w:name="_Toc483300178"/>
+      <w:r>
+        <w:rPr>
+          <w:rFonts w:ascii="Roboto" w:hAnsi="Roboto"/>
+        </w:rPr>
         <w:t>Testfälle</w:t>
       </w:r>
-      <w:bookmarkStart w:id="0" w:name="_GoBack"/>
-      <w:bookmarkEnd w:id="0"/>
+      <w:bookmarkEnd w:id="4"/>
+    </w:p>
+    <w:p>
+      <w:pPr>
+        <w:rPr>
+          <w:rFonts w:ascii="Roboto" w:hAnsi="Roboto"/>
+        </w:rPr>
+      </w:pPr>
+    </w:p>
+    <w:tbl>
+      <w:tblPr>
+        <w:tblStyle w:val="Tabellenraster"/>
+        <w:tblW w:w="0" w:type="auto"/>
+        <w:tblLook w:val="04A0" w:firstRow="1" w:lastRow="0" w:firstColumn="1" w:lastColumn="0" w:noHBand="0" w:noVBand="1"/>
+      </w:tblPr>
+      <w:tblGrid>
+        <w:gridCol w:w="3005"/>
+        <w:gridCol w:w="3005"/>
+        <w:gridCol w:w="3006"/>
+      </w:tblGrid>
+      <w:tr>
+        <w:tc>
+          <w:tcPr>
+            <w:tcW w:w="3005" w:type="dxa"/>
+          </w:tcPr>
+          <w:p>
+            <w:pPr>
+              <w:rPr>
+                <w:rFonts w:ascii="Roboto" w:hAnsi="Roboto"/>
+                <w:b/>
+              </w:rPr>
+            </w:pPr>
+            <w:r>
+              <w:rPr>
+                <w:rFonts w:ascii="Roboto" w:hAnsi="Roboto"/>
+                <w:b/>
+              </w:rPr>
+              <w:t>Testfall</w:t>
+            </w:r>
+          </w:p>
+        </w:tc>
+        <w:tc>
+          <w:tcPr>
+            <w:tcW w:w="3005" w:type="dxa"/>
+          </w:tcPr>
+          <w:p>
+            <w:pPr>
+              <w:rPr>
+                <w:rFonts w:ascii="Roboto" w:hAnsi="Roboto"/>
+                <w:b/>
+              </w:rPr>
+            </w:pPr>
+            <w:r>
+              <w:rPr>
+                <w:rFonts w:ascii="Roboto" w:hAnsi="Roboto"/>
+                <w:b/>
+              </w:rPr>
+              <w:t>Erwartetes Resultat</w:t>
+            </w:r>
+          </w:p>
+        </w:tc>
+        <w:tc>
+          <w:tcPr>
+            <w:tcW w:w="3006" w:type="dxa"/>
+          </w:tcPr>
+          <w:p>
+            <w:pPr>
+              <w:rPr>
+                <w:rFonts w:ascii="Roboto" w:hAnsi="Roboto"/>
+                <w:b/>
+              </w:rPr>
+            </w:pPr>
+            <w:r>
+              <w:rPr>
+                <w:rFonts w:ascii="Roboto" w:hAnsi="Roboto"/>
+                <w:b/>
+              </w:rPr>
+              <w:t>Erfolgreich</w:t>
+            </w:r>
+          </w:p>
+        </w:tc>
+      </w:tr>
+      <w:tr>
+        <w:tc>
+          <w:tcPr>
+            <w:tcW w:w="3005" w:type="dxa"/>
+          </w:tcPr>
+          <w:p>
+            <w:pPr>
+              <w:rPr>
+                <w:rFonts w:ascii="Roboto" w:hAnsi="Roboto"/>
+                <w:lang w:val="de-CH"/>
+              </w:rPr>
+            </w:pPr>
+            <w:r>
+              <w:rPr>
+                <w:rFonts w:ascii="Roboto" w:hAnsi="Roboto"/>
+                <w:lang w:val="de-CH"/>
+              </w:rPr>
+              <w:t>Starthaltestelle wird in Combobox eingeben und der User klickt auf das Dropdown Menü</w:t>
+            </w:r>
+          </w:p>
+        </w:tc>
+        <w:tc>
+          <w:tcPr>
+            <w:tcW w:w="3005" w:type="dxa"/>
+          </w:tcPr>
+          <w:p>
+            <w:pPr>
+              <w:rPr>
+                <w:rFonts w:ascii="Roboto" w:hAnsi="Roboto"/>
+                <w:lang w:val="de-CH"/>
+              </w:rPr>
+            </w:pPr>
+            <w:r>
+              <w:rPr>
+                <w:rFonts w:ascii="Roboto" w:hAnsi="Roboto"/>
+                <w:lang w:val="de-CH"/>
+              </w:rPr>
+              <w:t>Dropdown öffnet sich und es erscheinen Starthaltestellen mit dem gleichen Namen.</w:t>
+            </w:r>
+          </w:p>
+        </w:tc>
+        <w:tc>
+          <w:tcPr>
+            <w:tcW w:w="3006" w:type="dxa"/>
+          </w:tcPr>
+          <w:p>
+            <w:pPr>
+              <w:rPr>
+                <w:rFonts w:ascii="Roboto" w:hAnsi="Roboto"/>
+                <w:lang w:val="de-CH"/>
+              </w:rPr>
+            </w:pPr>
+            <w:r>
+              <w:rPr>
+                <w:rFonts w:ascii="Roboto" w:hAnsi="Roboto"/>
+                <w:lang w:val="de-CH"/>
+              </w:rPr>
+              <w:t>Erfolgreich</w:t>
+            </w:r>
+            <w:r>
+              <w:rPr>
+                <w:rFonts w:ascii="Roboto" w:hAnsi="Roboto"/>
+                <w:lang w:val="de-CH"/>
+              </w:rPr>
+              <w:t xml:space="preserve"> </w:t>
+            </w:r>
+          </w:p>
+        </w:tc>
+      </w:tr>
+      <w:tr>
+        <w:tc>
+          <w:tcPr>
+            <w:tcW w:w="3005" w:type="dxa"/>
+          </w:tcPr>
+          <w:p>
+            <w:pPr>
+              <w:rPr>
+                <w:rFonts w:ascii="Roboto" w:hAnsi="Roboto"/>
+                <w:lang w:val="de-CH"/>
+              </w:rPr>
+            </w:pPr>
+            <w:r>
+              <w:rPr>
+                <w:rFonts w:ascii="Roboto" w:hAnsi="Roboto"/>
+                <w:lang w:val="de-CH"/>
+              </w:rPr>
+              <w:t>End</w:t>
+            </w:r>
+            <w:r>
+              <w:rPr>
+                <w:rFonts w:ascii="Roboto" w:hAnsi="Roboto"/>
+                <w:lang w:val="de-CH"/>
+              </w:rPr>
+              <w:t>haltestelle wird in Combobox eingeben und der User klickt auf das Dropdown Menü</w:t>
+            </w:r>
+          </w:p>
+        </w:tc>
+        <w:tc>
+          <w:tcPr>
+            <w:tcW w:w="3005" w:type="dxa"/>
+          </w:tcPr>
+          <w:p>
+            <w:pPr>
+              <w:rPr>
+                <w:rFonts w:ascii="Roboto" w:hAnsi="Roboto"/>
+                <w:lang w:val="de-CH"/>
+              </w:rPr>
+            </w:pPr>
+            <w:r>
+              <w:rPr>
+                <w:rFonts w:ascii="Roboto" w:hAnsi="Roboto"/>
+                <w:lang w:val="de-CH"/>
+              </w:rPr>
+              <w:t xml:space="preserve">Dropdown öffnet sich und es erscheinen </w:t>
+            </w:r>
+            <w:r>
+              <w:rPr>
+                <w:rFonts w:ascii="Roboto" w:hAnsi="Roboto"/>
+                <w:lang w:val="de-CH"/>
+              </w:rPr>
+              <w:t>End</w:t>
+            </w:r>
+            <w:r>
+              <w:rPr>
+                <w:rFonts w:ascii="Roboto" w:hAnsi="Roboto"/>
+                <w:lang w:val="de-CH"/>
+              </w:rPr>
+              <w:t>haltestellen mit dem gleichen Namen.</w:t>
+            </w:r>
+          </w:p>
+        </w:tc>
+        <w:tc>
+          <w:tcPr>
+            <w:tcW w:w="3006" w:type="dxa"/>
+          </w:tcPr>
+          <w:p>
+            <w:pPr>
+              <w:rPr>
+                <w:rFonts w:ascii="Roboto" w:hAnsi="Roboto"/>
+                <w:lang w:val="de-CH"/>
+              </w:rPr>
+            </w:pPr>
+            <w:r>
+              <w:rPr>
+                <w:rFonts w:ascii="Roboto" w:hAnsi="Roboto"/>
+                <w:lang w:val="de-CH"/>
+              </w:rPr>
+              <w:t>Erfolgreich</w:t>
+            </w:r>
+          </w:p>
+        </w:tc>
+      </w:tr>
+      <w:tr>
+        <w:tc>
+          <w:tcPr>
+            <w:tcW w:w="3005" w:type="dxa"/>
+          </w:tcPr>
+          <w:p>
+            <w:pPr>
+              <w:rPr>
+                <w:rFonts w:ascii="Roboto" w:hAnsi="Roboto"/>
+                <w:lang w:val="de-CH"/>
+              </w:rPr>
+            </w:pPr>
+            <w:r>
+              <w:rPr>
+                <w:rFonts w:ascii="Roboto" w:hAnsi="Roboto"/>
+                <w:lang w:val="de-CH"/>
+              </w:rPr>
+              <w:t>Der Swap Button wird geklickt</w:t>
+            </w:r>
+          </w:p>
+        </w:tc>
+        <w:tc>
+          <w:tcPr>
+            <w:tcW w:w="3005" w:type="dxa"/>
+          </w:tcPr>
+          <w:p>
+            <w:pPr>
+              <w:rPr>
+                <w:rFonts w:ascii="Roboto" w:hAnsi="Roboto"/>
+                <w:lang w:val="de-CH"/>
+              </w:rPr>
+            </w:pPr>
+            <w:r>
+              <w:rPr>
+                <w:rFonts w:ascii="Roboto" w:hAnsi="Roboto"/>
+                <w:lang w:val="de-CH"/>
+              </w:rPr>
+              <w:t>Die Start und die Endhaltestelle wird getauscht</w:t>
+            </w:r>
+          </w:p>
+        </w:tc>
+        <w:tc>
+          <w:tcPr>
+            <w:tcW w:w="3006" w:type="dxa"/>
+          </w:tcPr>
+          <w:p>
+            <w:pPr>
+              <w:rPr>
+                <w:rFonts w:ascii="Roboto" w:hAnsi="Roboto"/>
+                <w:lang w:val="de-CH"/>
+              </w:rPr>
+            </w:pPr>
+            <w:r>
+              <w:rPr>
+                <w:rFonts w:ascii="Roboto" w:hAnsi="Roboto"/>
+                <w:lang w:val="de-CH"/>
+              </w:rPr>
+              <w:t>Erfolgreich</w:t>
+            </w:r>
+          </w:p>
+        </w:tc>
+      </w:tr>
+      <w:tr>
+        <w:tc>
+          <w:tcPr>
+            <w:tcW w:w="3005" w:type="dxa"/>
+          </w:tcPr>
+          <w:p>
+            <w:pPr>
+              <w:rPr>
+                <w:rFonts w:ascii="Roboto" w:hAnsi="Roboto"/>
+                <w:lang w:val="de-CH"/>
+              </w:rPr>
+            </w:pPr>
+            <w:r>
+              <w:rPr>
+                <w:rFonts w:ascii="Roboto" w:hAnsi="Roboto"/>
+                <w:lang w:val="de-CH"/>
+              </w:rPr>
+              <w:t xml:space="preserve">Button </w:t>
+            </w:r>
+            <w:r>
+              <w:rPr>
+                <w:rFonts w:ascii="Roboto" w:hAnsi="Roboto"/>
+                <w:lang w:val="de-CH"/>
+              </w:rPr>
+              <w:t>Mein Stand</w:t>
+            </w:r>
+            <w:r>
+              <w:rPr>
+                <w:rFonts w:ascii="Roboto" w:hAnsi="Roboto"/>
+                <w:lang w:val="de-CH"/>
+              </w:rPr>
+              <w:t>ort</w:t>
+            </w:r>
+            <w:r>
+              <w:rPr>
+                <w:rFonts w:ascii="Roboto" w:hAnsi="Roboto"/>
+                <w:lang w:val="de-CH"/>
+              </w:rPr>
+              <w:t xml:space="preserve"> wird gedrückt</w:t>
+            </w:r>
+          </w:p>
+          <w:p>
+            <w:pPr>
+              <w:rPr>
+                <w:rFonts w:ascii="Roboto" w:hAnsi="Roboto"/>
+                <w:lang w:val="de-CH"/>
+              </w:rPr>
+            </w:pPr>
+          </w:p>
+        </w:tc>
+        <w:tc>
+          <w:tcPr>
+            <w:tcW w:w="3005" w:type="dxa"/>
+          </w:tcPr>
+          <w:p>
+            <w:pPr>
+              <w:rPr>
+                <w:rFonts w:ascii="Roboto" w:hAnsi="Roboto"/>
+                <w:lang w:val="de-CH"/>
+              </w:rPr>
+            </w:pPr>
+            <w:r>
+              <w:rPr>
+                <w:rFonts w:ascii="Roboto" w:hAnsi="Roboto"/>
+                <w:lang w:val="de-CH"/>
+              </w:rPr>
+              <w:t>Es öffnet sich Google Maps und zeigt den aktuellen Standort des Users an</w:t>
+            </w:r>
+          </w:p>
+        </w:tc>
+        <w:tc>
+          <w:tcPr>
+            <w:tcW w:w="3006" w:type="dxa"/>
+          </w:tcPr>
+          <w:p>
+            <w:pPr>
+              <w:rPr>
+                <w:rFonts w:ascii="Roboto" w:hAnsi="Roboto"/>
+                <w:lang w:val="de-CH"/>
+              </w:rPr>
+            </w:pPr>
+            <w:r>
+              <w:rPr>
+                <w:rFonts w:ascii="Roboto" w:hAnsi="Roboto"/>
+                <w:lang w:val="de-CH"/>
+              </w:rPr>
+              <w:t>Erfolgreich</w:t>
+            </w:r>
+          </w:p>
+        </w:tc>
+      </w:tr>
+      <w:tr>
+        <w:tc>
+          <w:tcPr>
+            <w:tcW w:w="3005" w:type="dxa"/>
+          </w:tcPr>
+          <w:p>
+            <w:pPr>
+              <w:rPr>
+                <w:rFonts w:ascii="Roboto" w:hAnsi="Roboto"/>
+                <w:lang w:val="de-CH"/>
+              </w:rPr>
+            </w:pPr>
+            <w:r>
+              <w:rPr>
+                <w:rFonts w:ascii="Roboto" w:hAnsi="Roboto"/>
+                <w:lang w:val="de-CH"/>
+              </w:rPr>
+              <w:t xml:space="preserve">Button Maps </w:t>
+            </w:r>
+            <w:r>
+              <w:rPr>
+                <w:rFonts w:ascii="Roboto" w:hAnsi="Roboto"/>
+                <w:lang w:val="de-CH"/>
+              </w:rPr>
+              <w:t>wird gedrückt</w:t>
+            </w:r>
+          </w:p>
+        </w:tc>
+        <w:tc>
+          <w:tcPr>
+            <w:tcW w:w="3005" w:type="dxa"/>
+          </w:tcPr>
+          <w:p>
+            <w:pPr>
+              <w:rPr>
+                <w:rFonts w:ascii="Roboto" w:hAnsi="Roboto"/>
+                <w:lang w:val="de-CH"/>
+              </w:rPr>
+            </w:pPr>
+            <w:r>
+              <w:rPr>
+                <w:rFonts w:ascii="Roboto" w:hAnsi="Roboto"/>
+                <w:lang w:val="de-CH"/>
+              </w:rPr>
+              <w:t xml:space="preserve">Es Öffnet sich der Browser mit Google Maps und zeigt die Haltestelle </w:t>
+            </w:r>
+            <w:r>
+              <w:rPr>
+                <w:rFonts w:ascii="Roboto" w:hAnsi="Roboto"/>
+                <w:lang w:val="de-CH"/>
+              </w:rPr>
+              <w:t>des Abfahrtsortes</w:t>
+            </w:r>
+            <w:r>
+              <w:rPr>
+                <w:rFonts w:ascii="Roboto" w:hAnsi="Roboto"/>
+                <w:lang w:val="de-CH"/>
+              </w:rPr>
+              <w:t xml:space="preserve"> an.</w:t>
+            </w:r>
+          </w:p>
+        </w:tc>
+        <w:tc>
+          <w:tcPr>
+            <w:tcW w:w="3006" w:type="dxa"/>
+          </w:tcPr>
+          <w:p>
+            <w:pPr>
+              <w:rPr>
+                <w:rFonts w:ascii="Roboto" w:hAnsi="Roboto"/>
+                <w:lang w:val="de-CH"/>
+              </w:rPr>
+            </w:pPr>
+            <w:r>
+              <w:rPr>
+                <w:rFonts w:ascii="Roboto" w:hAnsi="Roboto"/>
+                <w:lang w:val="de-CH"/>
+              </w:rPr>
+              <w:t>Erfolgreich</w:t>
+            </w:r>
+          </w:p>
+        </w:tc>
+      </w:tr>
+      <w:tr>
+        <w:tc>
+          <w:tcPr>
+            <w:tcW w:w="3005" w:type="dxa"/>
+          </w:tcPr>
+          <w:p>
+            <w:pPr>
+              <w:rPr>
+                <w:rFonts w:ascii="Roboto" w:hAnsi="Roboto"/>
+                <w:lang w:val="de-CH"/>
+              </w:rPr>
+            </w:pPr>
+            <w:r>
+              <w:rPr>
+                <w:rFonts w:ascii="Roboto" w:hAnsi="Roboto"/>
+                <w:lang w:val="de-CH"/>
+              </w:rPr>
+              <w:t>Button</w:t>
+            </w:r>
+            <w:r>
+              <w:rPr>
+                <w:rFonts w:ascii="Roboto" w:hAnsi="Roboto"/>
+                <w:lang w:val="de-CH"/>
+              </w:rPr>
+              <w:t xml:space="preserve"> Maps </w:t>
+            </w:r>
+            <w:r>
+              <w:rPr>
+                <w:rFonts w:ascii="Roboto" w:hAnsi="Roboto"/>
+                <w:lang w:val="de-CH"/>
+              </w:rPr>
+              <w:t>wird gedrückt</w:t>
+            </w:r>
+          </w:p>
+        </w:tc>
+        <w:tc>
+          <w:tcPr>
+            <w:tcW w:w="3005" w:type="dxa"/>
+          </w:tcPr>
+          <w:p>
+            <w:pPr>
+              <w:rPr>
+                <w:rFonts w:ascii="Roboto" w:hAnsi="Roboto"/>
+                <w:lang w:val="de-CH"/>
+              </w:rPr>
+            </w:pPr>
+            <w:r>
+              <w:rPr>
+                <w:rFonts w:ascii="Roboto" w:hAnsi="Roboto"/>
+                <w:lang w:val="de-CH"/>
+              </w:rPr>
+              <w:t xml:space="preserve">Es Öffnet sich der Browser mit Google Maps und zeigt die Haltestelle </w:t>
+            </w:r>
+            <w:r>
+              <w:rPr>
+                <w:rFonts w:ascii="Roboto" w:hAnsi="Roboto"/>
+                <w:lang w:val="de-CH"/>
+              </w:rPr>
+              <w:t>des Abfahrtsortes</w:t>
+            </w:r>
+            <w:r>
+              <w:rPr>
+                <w:rFonts w:ascii="Roboto" w:hAnsi="Roboto"/>
+                <w:lang w:val="de-CH"/>
+              </w:rPr>
+              <w:t xml:space="preserve"> an</w:t>
+            </w:r>
+            <w:r>
+              <w:rPr>
+                <w:rFonts w:ascii="Roboto" w:hAnsi="Roboto"/>
+                <w:lang w:val="de-CH"/>
+              </w:rPr>
+              <w:t>.</w:t>
+            </w:r>
+          </w:p>
+        </w:tc>
+        <w:tc>
+          <w:tcPr>
+            <w:tcW w:w="3006" w:type="dxa"/>
+          </w:tcPr>
+          <w:p>
+            <w:pPr>
+              <w:rPr>
+                <w:rFonts w:ascii="Roboto" w:hAnsi="Roboto"/>
+                <w:lang w:val="de-CH"/>
+              </w:rPr>
+            </w:pPr>
+            <w:r>
+              <w:rPr>
+                <w:rFonts w:ascii="Roboto" w:hAnsi="Roboto"/>
+                <w:lang w:val="de-CH"/>
+              </w:rPr>
+              <w:t>Erfolgreich</w:t>
+            </w:r>
+          </w:p>
+        </w:tc>
+      </w:tr>
+      <w:tr>
+        <w:tc>
+          <w:tcPr>
+            <w:tcW w:w="3005" w:type="dxa"/>
+          </w:tcPr>
+          <w:p>
+            <w:pPr>
+              <w:rPr>
+                <w:rFonts w:ascii="Roboto" w:hAnsi="Roboto"/>
+                <w:lang w:val="de-CH"/>
+              </w:rPr>
+            </w:pPr>
+            <w:r>
+              <w:rPr>
+                <w:rFonts w:ascii="Roboto" w:hAnsi="Roboto"/>
+                <w:lang w:val="de-CH"/>
+              </w:rPr>
+              <w:t>Button Verbindung suchen</w:t>
+            </w:r>
+            <w:r>
+              <w:rPr>
+                <w:rFonts w:ascii="Roboto" w:hAnsi="Roboto"/>
+                <w:lang w:val="de-CH"/>
+              </w:rPr>
+              <w:t xml:space="preserve"> wird gedrückt</w:t>
+            </w:r>
+          </w:p>
+        </w:tc>
+        <w:tc>
+          <w:tcPr>
+            <w:tcW w:w="3005" w:type="dxa"/>
+          </w:tcPr>
+          <w:p>
+            <w:pPr>
+              <w:rPr>
+                <w:rFonts w:ascii="Roboto" w:hAnsi="Roboto"/>
+                <w:lang w:val="de-CH"/>
+              </w:rPr>
+            </w:pPr>
+            <w:r>
+              <w:rPr>
+                <w:rFonts w:ascii="Roboto" w:hAnsi="Roboto"/>
+                <w:lang w:val="de-CH"/>
+              </w:rPr>
+              <w:t>Es werden die nächsten 4-5 Verbindungen zwischen Abfahrtsort und Ankunftsort in der ListView angezeigt</w:t>
+            </w:r>
+          </w:p>
+        </w:tc>
+        <w:tc>
+          <w:tcPr>
+            <w:tcW w:w="3006" w:type="dxa"/>
+          </w:tcPr>
+          <w:p>
+            <w:pPr>
+              <w:rPr>
+                <w:rFonts w:ascii="Roboto" w:hAnsi="Roboto"/>
+                <w:lang w:val="de-CH"/>
+              </w:rPr>
+            </w:pPr>
+            <w:r>
+              <w:rPr>
+                <w:rFonts w:ascii="Roboto" w:hAnsi="Roboto"/>
+                <w:lang w:val="de-CH"/>
+              </w:rPr>
+              <w:t>Erfolgreich</w:t>
+            </w:r>
+          </w:p>
+        </w:tc>
+      </w:tr>
+      <w:tr>
+        <w:tc>
+          <w:tcPr>
+            <w:tcW w:w="3005" w:type="dxa"/>
+          </w:tcPr>
+          <w:p>
+            <w:pPr>
+              <w:rPr>
+                <w:rFonts w:ascii="Roboto" w:hAnsi="Roboto"/>
+                <w:lang w:val="de-CH"/>
+              </w:rPr>
+            </w:pPr>
+            <w:r>
+              <w:rPr>
+                <w:rFonts w:ascii="Roboto" w:hAnsi="Roboto"/>
+                <w:lang w:val="de-CH"/>
+              </w:rPr>
+              <w:t xml:space="preserve">Button </w:t>
+            </w:r>
+            <w:r>
+              <w:rPr>
+                <w:rFonts w:ascii="Roboto" w:hAnsi="Roboto"/>
+                <w:lang w:val="de-CH"/>
+              </w:rPr>
+              <w:t>Fahrplan anzeigen</w:t>
+            </w:r>
+            <w:r>
+              <w:rPr>
+                <w:rFonts w:ascii="Roboto" w:hAnsi="Roboto"/>
+                <w:lang w:val="de-CH"/>
+              </w:rPr>
+              <w:t xml:space="preserve"> wird gedrückt</w:t>
+            </w:r>
+          </w:p>
+        </w:tc>
+        <w:tc>
+          <w:tcPr>
+            <w:tcW w:w="3005" w:type="dxa"/>
+          </w:tcPr>
+          <w:p>
+            <w:pPr>
+              <w:rPr>
+                <w:rFonts w:ascii="Roboto" w:hAnsi="Roboto"/>
+                <w:lang w:val="de-CH"/>
+              </w:rPr>
+            </w:pPr>
+            <w:r>
+              <w:rPr>
+                <w:rFonts w:ascii="Roboto" w:hAnsi="Roboto"/>
+                <w:lang w:val="de-CH"/>
+              </w:rPr>
+              <w:t>Es wird eine Liste in der ListView mit den nächsten Verbindungen in alle Richtungen angezeigt</w:t>
+            </w:r>
+          </w:p>
+        </w:tc>
+        <w:tc>
+          <w:tcPr>
+            <w:tcW w:w="3006" w:type="dxa"/>
+          </w:tcPr>
+          <w:p>
+            <w:pPr>
+              <w:rPr>
+                <w:rFonts w:ascii="Roboto" w:hAnsi="Roboto"/>
+                <w:lang w:val="de-CH"/>
+              </w:rPr>
+            </w:pPr>
+            <w:r>
+              <w:rPr>
+                <w:rFonts w:ascii="Roboto" w:hAnsi="Roboto"/>
+                <w:lang w:val="de-CH"/>
+              </w:rPr>
+              <w:t>Erfolgreich</w:t>
+            </w:r>
+          </w:p>
+        </w:tc>
+      </w:tr>
+      <w:tr>
+        <w:tc>
+          <w:tcPr>
+            <w:tcW w:w="3005" w:type="dxa"/>
+          </w:tcPr>
+          <w:p>
+            <w:pPr>
+              <w:rPr>
+                <w:rFonts w:ascii="Roboto" w:hAnsi="Roboto"/>
+                <w:lang w:val="de-CH"/>
+              </w:rPr>
+            </w:pPr>
+            <w:r>
+              <w:rPr>
+                <w:rFonts w:ascii="Roboto" w:hAnsi="Roboto"/>
+                <w:lang w:val="de-CH"/>
+              </w:rPr>
+              <w:t>Es werden Zuerst das Datum und die Uhrzeit umgestellt und danach nach einer Verbindung gesucht.</w:t>
+            </w:r>
+          </w:p>
+        </w:tc>
+        <w:tc>
+          <w:tcPr>
+            <w:tcW w:w="3005" w:type="dxa"/>
+          </w:tcPr>
+          <w:p>
+            <w:pPr>
+              <w:rPr>
+                <w:rFonts w:ascii="Roboto" w:hAnsi="Roboto"/>
+                <w:lang w:val="de-CH"/>
+              </w:rPr>
+            </w:pPr>
+            <w:r>
+              <w:rPr>
+                <w:rFonts w:ascii="Roboto" w:hAnsi="Roboto"/>
+                <w:lang w:val="de-CH"/>
+              </w:rPr>
+              <w:t>Es zeigt alle Verbindungen zwischen Abfahrtsort und Ankunftsort nach der angegebenen Zeit angezeigt</w:t>
+            </w:r>
+          </w:p>
+        </w:tc>
+        <w:tc>
+          <w:tcPr>
+            <w:tcW w:w="3006" w:type="dxa"/>
+          </w:tcPr>
+          <w:p>
+            <w:pPr>
+              <w:rPr>
+                <w:rFonts w:ascii="Roboto" w:hAnsi="Roboto"/>
+                <w:lang w:val="de-CH"/>
+              </w:rPr>
+            </w:pPr>
+            <w:r>
+              <w:rPr>
+                <w:rFonts w:ascii="Roboto" w:hAnsi="Roboto"/>
+                <w:lang w:val="de-CH"/>
+              </w:rPr>
+              <w:t>Erfolgreich</w:t>
+            </w:r>
+          </w:p>
+        </w:tc>
+      </w:tr>
+      <w:tr>
+        <w:tc>
+          <w:tcPr>
+            <w:tcW w:w="3005" w:type="dxa"/>
+          </w:tcPr>
+          <w:p>
+            <w:pPr>
+              <w:rPr>
+                <w:rFonts w:ascii="Roboto" w:hAnsi="Roboto"/>
+                <w:lang w:val="de-CH"/>
+              </w:rPr>
+            </w:pPr>
+            <w:r>
+              <w:rPr>
+                <w:rFonts w:ascii="Roboto" w:hAnsi="Roboto"/>
+                <w:lang w:val="de-CH"/>
+              </w:rPr>
+              <w:t>Es werden Zuerst das Datum und die Uhrzeit umgestellt und danach wird der Fahrplan angezeigt.</w:t>
+            </w:r>
+          </w:p>
+        </w:tc>
+        <w:tc>
+          <w:tcPr>
+            <w:tcW w:w="3005" w:type="dxa"/>
+          </w:tcPr>
+          <w:p>
+            <w:pPr>
+              <w:rPr>
+                <w:rFonts w:ascii="Roboto" w:hAnsi="Roboto"/>
+                <w:lang w:val="de-CH"/>
+              </w:rPr>
+            </w:pPr>
+            <w:r>
+              <w:rPr>
+                <w:rFonts w:ascii="Roboto" w:hAnsi="Roboto"/>
+                <w:lang w:val="de-CH"/>
+              </w:rPr>
+              <w:t>Es zeigt den alle Verbindungen in der ListView in alle Richtungen am angebenen Datum und der angegebenen Zeit angezeigt.</w:t>
+            </w:r>
+          </w:p>
+        </w:tc>
+        <w:tc>
+          <w:tcPr>
+            <w:tcW w:w="3006" w:type="dxa"/>
+          </w:tcPr>
+          <w:p>
+            <w:pPr>
+              <w:rPr>
+                <w:rFonts w:ascii="Roboto" w:hAnsi="Roboto"/>
+                <w:lang w:val="de-CH"/>
+              </w:rPr>
+            </w:pPr>
+            <w:r>
+              <w:rPr>
+                <w:rFonts w:ascii="Roboto" w:hAnsi="Roboto"/>
+                <w:lang w:val="de-CH"/>
+              </w:rPr>
+              <w:t>Erfolgreich</w:t>
+            </w:r>
+          </w:p>
+        </w:tc>
+      </w:tr>
+    </w:tbl>
+    <w:p>
+      <w:pPr>
+        <w:rPr>
+          <w:rFonts w:ascii="Roboto" w:hAnsi="Roboto"/>
+          <w:lang w:val="de-CH"/>
+        </w:rPr>
+      </w:pPr>
+    </w:p>
+    <w:p>
+      <w:pPr>
+        <w:rPr>
+          <w:rFonts w:ascii="Roboto" w:hAnsi="Roboto"/>
+          <w:lang w:val="de-CH"/>
+        </w:rPr>
+      </w:pPr>
+      <w:r>
+        <w:rPr>
+          <w:rFonts w:ascii="Roboto" w:hAnsi="Roboto"/>
+          <w:lang w:val="de-CH"/>
+        </w:rPr>
+        <w:br w:type="page"/>
+      </w:r>
+    </w:p>
+    <w:p>
+      <w:pPr>
+        <w:rPr>
+          <w:rFonts w:ascii="Roboto" w:hAnsi="Roboto"/>
+          <w:lang w:val="de-CH"/>
+        </w:rPr>
+      </w:pPr>
+    </w:p>
+    <w:p>
+      <w:pPr>
+        <w:pStyle w:val="berschrift1"/>
+        <w:numPr>
+          <w:ilvl w:val="0"/>
+          <w:numId w:val="1"/>
+        </w:numPr>
+      </w:pPr>
+      <w:r>
+        <w:t>Installationsanleitung</w:t>
+      </w:r>
+    </w:p>
+    <w:p/>
+    <w:p>
+      <w:pPr>
+        <w:ind w:left="360"/>
+        <w:rPr>
+          <w:lang w:val="de-CH"/>
+        </w:rPr>
+      </w:pPr>
+      <w:r>
+        <w:rPr>
+          <w:lang w:val="de-CH"/>
+        </w:rPr>
+        <w:t xml:space="preserve">Um das Programm auf seinem Rechner zu installieren, öffnet man den Ordner in welchem auch dieses Dokument ist, anschliessend geht man auf </w:t>
+      </w:r>
+      <w:r>
+        <w:rPr>
+          <w:lang w:val="de-CH"/>
+        </w:rPr>
+        <w:t xml:space="preserve">SwissTransport.UI </w:t>
+      </w:r>
+      <w:r>
+        <w:rPr>
+          <w:lang w:val="de-CH"/>
+        </w:rPr>
+        <w:sym w:font="Wingdings" w:char="F0E0"/>
+      </w:r>
+      <w:r>
+        <w:rPr>
+          <w:lang w:val="de-CH"/>
+        </w:rPr>
+        <w:t xml:space="preserve"> publish </w:t>
+      </w:r>
+      <w:r>
+        <w:rPr>
+          <w:lang w:val="de-CH"/>
+        </w:rPr>
+        <w:sym w:font="Wingdings" w:char="F0E0"/>
+      </w:r>
+      <w:r>
+        <w:rPr>
+          <w:lang w:val="de-CH"/>
+        </w:rPr>
+        <w:t xml:space="preserve"> und führt nun das Setup aus.</w:t>
+      </w:r>
+    </w:p>
+    <w:p>
+      <w:pPr>
+        <w:ind w:left="360"/>
+        <w:rPr>
+          <w:lang w:val="de-CH"/>
+        </w:rPr>
+      </w:pPr>
+      <w:r>
+        <w:rPr>
+          <w:lang w:val="de-CH"/>
+        </w:rPr>
+        <w:t>Nun wird das Programm unter dem Namen «ÖV-Verbindungen» installiert.</w:t>
+      </w:r>
+      <w:bookmarkStart w:id="5" w:name="_GoBack"/>
+      <w:bookmarkEnd w:id="5"/>
+    </w:p>
+    <w:p>
+      <w:pPr>
+        <w:rPr>
+          <w:lang w:val="de-CH"/>
+        </w:rPr>
+      </w:pPr>
+    </w:p>
+    <w:p>
+      <w:pPr>
+        <w:pStyle w:val="berschrift1"/>
+        <w:numPr>
+          <w:ilvl w:val="0"/>
+          <w:numId w:val="1"/>
+        </w:numPr>
+      </w:pPr>
+      <w:r>
+        <w:t>Zusätzliche Infos</w:t>
+      </w:r>
     </w:p>
     <w:sectPr>
       <w:footerReference w:type="default" r:id="rId8"/>
@@ -909,6 +2273,7 @@
         <w:docPartUnique/>
       </w:docPartObj>
     </w:sdtPr>
+    <w:sdtEndPr/>
     <w:sdtContent>
       <w:sdt>
         <w:sdtPr>
@@ -918,6 +2283,7 @@
             <w:docPartUnique/>
           </w:docPartObj>
         </w:sdtPr>
+        <w:sdtEndPr/>
         <w:sdtContent>
           <w:p>
             <w:pPr>
@@ -966,7 +2332,7 @@
                 <w:bCs/>
                 <w:noProof/>
               </w:rPr>
-              <w:t>4</w:t>
+              <w:t>5</w:t>
             </w:r>
             <w:r>
               <w:rPr>
@@ -1014,7 +2380,7 @@
                 <w:bCs/>
                 <w:noProof/>
               </w:rPr>
-              <w:t>4</w:t>
+              <w:t>5</w:t>
             </w:r>
             <w:r>
               <w:rPr>
@@ -1792,6 +3158,25 @@
       <w:contextualSpacing/>
     </w:pPr>
   </w:style>
+  <w:style w:type="table" w:styleId="Tabellenraster">
+    <w:name w:val="Table Grid"/>
+    <w:basedOn w:val="NormaleTabelle"/>
+    <w:uiPriority w:val="39"/>
+    <w:rsid w:val="000D4C26"/>
+    <w:pPr>
+      <w:spacing w:after="0" w:line="240" w:lineRule="auto"/>
+    </w:pPr>
+    <w:tblPr>
+      <w:tblBorders>
+        <w:top w:val="single" w:sz="4" w:space="0" w:color="auto"/>
+        <w:left w:val="single" w:sz="4" w:space="0" w:color="auto"/>
+        <w:bottom w:val="single" w:sz="4" w:space="0" w:color="auto"/>
+        <w:right w:val="single" w:sz="4" w:space="0" w:color="auto"/>
+        <w:insideH w:val="single" w:sz="4" w:space="0" w:color="auto"/>
+        <w:insideV w:val="single" w:sz="4" w:space="0" w:color="auto"/>
+      </w:tblBorders>
+    </w:tblPr>
+  </w:style>
 </w:styles>
 </file>
 
@@ -2095,7 +3480,7 @@
 </file>
 
 <file path=customXml/itemProps1.xml><?xml version="1.0" encoding="utf-8"?>
-<ds:datastoreItem xmlns:ds="http://schemas.openxmlformats.org/officeDocument/2006/customXml" ds:itemID="{97425D59-5703-4827-8F9E-4A6805297D60}">
+<ds:datastoreItem xmlns:ds="http://schemas.openxmlformats.org/officeDocument/2006/customXml" ds:itemID="{F14DC658-01C4-4FE0-9973-C6A8CFF06E34}">
   <ds:schemaRefs>
     <ds:schemaRef ds:uri="http://schemas.openxmlformats.org/officeDocument/2006/bibliography"/>
   </ds:schemaRefs>

</xml_diff>

<commit_message>
Changed button color New Setup, Vers. 1.1
</commit_message>
<xml_diff>
--- a/doc/Dokumentation ÜK M318.docx
+++ b/doc/Dokumentation ÜK M318.docx
@@ -1235,6 +1235,7 @@
       </w:r>
       <w:bookmarkEnd w:id="3"/>
     </w:p>
+    <w:p/>
     <w:p>
       <w:pPr>
         <w:rPr>
@@ -1404,6 +1405,7 @@
             <w:r>
               <w:rPr>
                 <w:rFonts w:ascii="Roboto" w:hAnsi="Roboto"/>
+                <w:color w:val="385623" w:themeColor="accent6" w:themeShade="80"/>
                 <w:lang w:val="de-CH"/>
               </w:rPr>
               <w:t>Erfolgreich</w:t>
@@ -1411,6 +1413,7 @@
             <w:r>
               <w:rPr>
                 <w:rFonts w:ascii="Roboto" w:hAnsi="Roboto"/>
+                <w:color w:val="385623" w:themeColor="accent6" w:themeShade="80"/>
                 <w:lang w:val="de-CH"/>
               </w:rPr>
               <w:t xml:space="preserve"> </w:t>
@@ -1494,6 +1497,7 @@
             <w:r>
               <w:rPr>
                 <w:rFonts w:ascii="Roboto" w:hAnsi="Roboto"/>
+                <w:color w:val="385623" w:themeColor="accent6" w:themeShade="80"/>
                 <w:lang w:val="de-CH"/>
               </w:rPr>
               <w:t>Erfolgreich</w:t>
@@ -1556,6 +1560,7 @@
             <w:r>
               <w:rPr>
                 <w:rFonts w:ascii="Roboto" w:hAnsi="Roboto"/>
+                <w:color w:val="385623" w:themeColor="accent6" w:themeShade="80"/>
                 <w:lang w:val="de-CH"/>
               </w:rPr>
               <w:t>Erfolgreich</w:t>
@@ -1647,6 +1652,7 @@
             <w:r>
               <w:rPr>
                 <w:rFonts w:ascii="Roboto" w:hAnsi="Roboto"/>
+                <w:color w:val="385623" w:themeColor="accent6" w:themeShade="80"/>
                 <w:lang w:val="de-CH"/>
               </w:rPr>
               <w:t>Erfolgreich</w:t>
@@ -1730,6 +1736,7 @@
             <w:r>
               <w:rPr>
                 <w:rFonts w:ascii="Roboto" w:hAnsi="Roboto"/>
+                <w:color w:val="385623" w:themeColor="accent6" w:themeShade="80"/>
                 <w:lang w:val="de-CH"/>
               </w:rPr>
               <w:t>Erfolgreich</w:t>
@@ -1827,6 +1834,7 @@
             <w:r>
               <w:rPr>
                 <w:rFonts w:ascii="Roboto" w:hAnsi="Roboto"/>
+                <w:color w:val="385623" w:themeColor="accent6" w:themeShade="80"/>
                 <w:lang w:val="de-CH"/>
               </w:rPr>
               <w:t>Erfolgreich</w:t>
@@ -1896,6 +1904,7 @@
             <w:r>
               <w:rPr>
                 <w:rFonts w:ascii="Roboto" w:hAnsi="Roboto"/>
+                <w:color w:val="385623" w:themeColor="accent6" w:themeShade="80"/>
                 <w:lang w:val="de-CH"/>
               </w:rPr>
               <w:t>Erfolgreich</w:t>
@@ -1972,6 +1981,7 @@
             <w:r>
               <w:rPr>
                 <w:rFonts w:ascii="Roboto" w:hAnsi="Roboto"/>
+                <w:color w:val="385623" w:themeColor="accent6" w:themeShade="80"/>
                 <w:lang w:val="de-CH"/>
               </w:rPr>
               <w:t>Erfolgreich</w:t>
@@ -2034,6 +2044,7 @@
             <w:r>
               <w:rPr>
                 <w:rFonts w:ascii="Roboto" w:hAnsi="Roboto"/>
+                <w:color w:val="385623" w:themeColor="accent6" w:themeShade="80"/>
                 <w:lang w:val="de-CH"/>
               </w:rPr>
               <w:t>Erfolgreich</w:t>
@@ -2096,6 +2107,7 @@
             <w:r>
               <w:rPr>
                 <w:rFonts w:ascii="Roboto" w:hAnsi="Roboto"/>
+                <w:color w:val="385623" w:themeColor="accent6" w:themeShade="80"/>
                 <w:lang w:val="de-CH"/>
               </w:rPr>
               <w:t>Erfolgreich</w:t>
@@ -2104,29 +2116,6 @@
         </w:tc>
       </w:tr>
     </w:tbl>
-    <w:p>
-      <w:pPr>
-        <w:rPr>
-          <w:rFonts w:ascii="Roboto" w:hAnsi="Roboto"/>
-          <w:lang w:val="de-CH"/>
-        </w:rPr>
-      </w:pPr>
-    </w:p>
-    <w:p>
-      <w:pPr>
-        <w:rPr>
-          <w:rFonts w:ascii="Roboto" w:hAnsi="Roboto"/>
-          <w:lang w:val="de-CH"/>
-        </w:rPr>
-      </w:pPr>
-      <w:r>
-        <w:rPr>
-          <w:rFonts w:ascii="Roboto" w:hAnsi="Roboto"/>
-          <w:lang w:val="de-CH"/>
-        </w:rPr>
-        <w:br w:type="page"/>
-      </w:r>
-    </w:p>
     <w:p>
       <w:pPr>
         <w:rPr>
@@ -2144,6 +2133,7 @@
         </w:numPr>
       </w:pPr>
       <w:r>
+        <w:lastRenderedPageBreak/>
         <w:t>Installationsanleitung</w:t>
       </w:r>
     </w:p>
@@ -2152,41 +2142,41 @@
       <w:pPr>
         <w:ind w:left="360"/>
         <w:rPr>
-          <w:lang w:val="de-CH"/>
-        </w:rPr>
-      </w:pPr>
-      <w:r>
-        <w:rPr>
-          <w:lang w:val="de-CH"/>
-        </w:rPr>
-        <w:t xml:space="preserve">Um das Programm auf seinem Rechner zu installieren, öffnet man den Ordner in welchem auch dieses Dokument ist, anschliessend geht man auf </w:t>
-      </w:r>
-      <w:r>
-        <w:rPr>
-          <w:lang w:val="de-CH"/>
-        </w:rPr>
-        <w:t xml:space="preserve">SwissTransport.UI </w:t>
-      </w:r>
-      <w:r>
-        <w:rPr>
+          <w:rFonts w:ascii="Roboto" w:hAnsi="Roboto"/>
+          <w:lang w:val="de-CH"/>
+        </w:rPr>
+      </w:pPr>
+      <w:r>
+        <w:rPr>
+          <w:rFonts w:ascii="Roboto" w:hAnsi="Roboto"/>
+          <w:lang w:val="de-CH"/>
+        </w:rPr>
+        <w:t xml:space="preserve">Um das Programm auf seinem Rechner zu installieren, öffnet man den Ordner in welchem auch dieses Dokument ist, anschliessend geht man auf SwissTransport.UI </w:t>
+      </w:r>
+      <w:r>
+        <w:rPr>
+          <w:rFonts w:ascii="Roboto" w:hAnsi="Roboto"/>
           <w:lang w:val="de-CH"/>
         </w:rPr>
         <w:sym w:font="Wingdings" w:char="F0E0"/>
       </w:r>
       <w:r>
         <w:rPr>
+          <w:rFonts w:ascii="Roboto" w:hAnsi="Roboto"/>
           <w:lang w:val="de-CH"/>
         </w:rPr>
         <w:t xml:space="preserve"> publish </w:t>
       </w:r>
       <w:r>
         <w:rPr>
+          <w:rFonts w:ascii="Roboto" w:hAnsi="Roboto"/>
           <w:lang w:val="de-CH"/>
         </w:rPr>
         <w:sym w:font="Wingdings" w:char="F0E0"/>
       </w:r>
       <w:r>
         <w:rPr>
+          <w:rFonts w:ascii="Roboto" w:hAnsi="Roboto"/>
           <w:lang w:val="de-CH"/>
         </w:rPr>
         <w:t xml:space="preserve"> und führt nun das Setup aus.</w:t>
@@ -2196,17 +2186,33 @@
       <w:pPr>
         <w:ind w:left="360"/>
         <w:rPr>
-          <w:lang w:val="de-CH"/>
-        </w:rPr>
-      </w:pPr>
-      <w:r>
-        <w:rPr>
-          <w:lang w:val="de-CH"/>
-        </w:rPr>
-        <w:t>Nun wird das Programm unter dem Namen «ÖV-Verbindungen» installiert.</w:t>
+          <w:rFonts w:ascii="Roboto" w:hAnsi="Roboto"/>
+          <w:lang w:val="de-CH"/>
+        </w:rPr>
+      </w:pPr>
+      <w:r>
+        <w:rPr>
+          <w:rFonts w:ascii="Roboto" w:hAnsi="Roboto"/>
+          <w:lang w:val="de-CH"/>
+        </w:rPr>
+        <w:t>Nun wird das Programm unter dem Namen «</w:t>
+      </w:r>
+      <w:r>
+        <w:rPr>
+          <w:rFonts w:ascii="Roboto" w:hAnsi="Roboto"/>
+          <w:lang w:val="de-CH"/>
+        </w:rPr>
+        <w:t>Fahrplan Schweiz</w:t>
       </w:r>
       <w:bookmarkStart w:id="5" w:name="_GoBack"/>
       <w:bookmarkEnd w:id="5"/>
+      <w:r>
+        <w:rPr>
+          <w:rFonts w:ascii="Roboto" w:hAnsi="Roboto"/>
+          <w:lang w:val="de-CH"/>
+        </w:rPr>
+        <w:t>» installiert.</w:t>
+      </w:r>
     </w:p>
     <w:p>
       <w:pPr>
@@ -2226,6 +2232,12 @@
       <w:r>
         <w:t>Zusätzliche Infos</w:t>
       </w:r>
+    </w:p>
+    <w:p/>
+    <w:p>
+      <w:pPr>
+        <w:ind w:left="720"/>
+      </w:pPr>
     </w:p>
     <w:sectPr>
       <w:footerReference w:type="default" r:id="rId8"/>
@@ -3480,7 +3492,7 @@
 </file>
 
 <file path=customXml/itemProps1.xml><?xml version="1.0" encoding="utf-8"?>
-<ds:datastoreItem xmlns:ds="http://schemas.openxmlformats.org/officeDocument/2006/customXml" ds:itemID="{F14DC658-01C4-4FE0-9973-C6A8CFF06E34}">
+<ds:datastoreItem xmlns:ds="http://schemas.openxmlformats.org/officeDocument/2006/customXml" ds:itemID="{8BF21491-484F-4436-AACB-9D3518F3B4E6}">
   <ds:schemaRefs>
     <ds:schemaRef ds:uri="http://schemas.openxmlformats.org/officeDocument/2006/bibliography"/>
   </ds:schemaRefs>

</xml_diff>

<commit_message>
Created Regions, finished commenting
</commit_message>
<xml_diff>
--- a/doc/Dokumentation ÜK M318.docx
+++ b/doc/Dokumentation ÜK M318.docx
@@ -137,6 +137,7 @@
                                       <w:color w:val="FFFFFF" w:themeColor="background1"/>
                                       <w:sz w:val="28"/>
                                       <w:szCs w:val="28"/>
+                                      <w:lang w:val="de-CH"/>
                                     </w:rPr>
                                     <w:alias w:val="Untertitel"/>
                                     <w:tag w:val=""/>
@@ -160,6 +161,7 @@
                                           <w:color w:val="FFFFFF" w:themeColor="background1"/>
                                           <w:sz w:val="28"/>
                                           <w:szCs w:val="28"/>
+                                          <w:lang w:val="de-CH"/>
                                         </w:rPr>
                                         <w:t>Projekt Fahrplan Schweiz</w:t>
                                       </w:r>
@@ -378,6 +380,7 @@
                                 <w:color w:val="FFFFFF" w:themeColor="background1"/>
                                 <w:sz w:val="28"/>
                                 <w:szCs w:val="28"/>
+                                <w:lang w:val="de-CH"/>
                               </w:rPr>
                               <w:alias w:val="Untertitel"/>
                               <w:tag w:val=""/>
@@ -401,6 +404,7 @@
                                     <w:color w:val="FFFFFF" w:themeColor="background1"/>
                                     <w:sz w:val="28"/>
                                     <w:szCs w:val="28"/>
+                                    <w:lang w:val="de-CH"/>
                                   </w:rPr>
                                   <w:t>Projekt Fahrplan Schweiz</w:t>
                                 </w:r>
@@ -558,7 +562,7 @@
             </w:rPr>
             <w:fldChar w:fldCharType="separate"/>
           </w:r>
-          <w:hyperlink w:anchor="_Toc483314782" w:history="1">
+          <w:hyperlink w:anchor="_Toc483316368" w:history="1">
             <w:r>
               <w:rPr>
                 <w:rStyle w:val="Hyperlink"/>
@@ -605,7 +609,7 @@
                 <w:noProof/>
                 <w:webHidden/>
               </w:rPr>
-              <w:instrText xml:space="preserve"> PAGEREF _Toc483314782 \h </w:instrText>
+              <w:instrText xml:space="preserve"> PAGEREF _Toc483316368 \h </w:instrText>
             </w:r>
             <w:r>
               <w:rPr>
@@ -653,7 +657,7 @@
               <w:lang w:val="en-GB" w:eastAsia="en-GB"/>
             </w:rPr>
           </w:pPr>
-          <w:hyperlink w:anchor="_Toc483314783" w:history="1">
+          <w:hyperlink w:anchor="_Toc483316369" w:history="1">
             <w:r>
               <w:rPr>
                 <w:rStyle w:val="Hyperlink"/>
@@ -700,7 +704,7 @@
                 <w:noProof/>
                 <w:webHidden/>
               </w:rPr>
-              <w:instrText xml:space="preserve"> PAGEREF _Toc483314783 \h </w:instrText>
+              <w:instrText xml:space="preserve"> PAGEREF _Toc483316369 \h </w:instrText>
             </w:r>
             <w:r>
               <w:rPr>
@@ -748,7 +752,7 @@
               <w:lang w:val="en-GB" w:eastAsia="en-GB"/>
             </w:rPr>
           </w:pPr>
-          <w:hyperlink w:anchor="_Toc483314784" w:history="1">
+          <w:hyperlink w:anchor="_Toc483316370" w:history="1">
             <w:r>
               <w:rPr>
                 <w:rStyle w:val="Hyperlink"/>
@@ -795,7 +799,7 @@
                 <w:noProof/>
                 <w:webHidden/>
               </w:rPr>
-              <w:instrText xml:space="preserve"> PAGEREF _Toc483314784 \h </w:instrText>
+              <w:instrText xml:space="preserve"> PAGEREF _Toc483316370 \h </w:instrText>
             </w:r>
             <w:r>
               <w:rPr>
@@ -843,7 +847,7 @@
               <w:lang w:val="en-GB" w:eastAsia="en-GB"/>
             </w:rPr>
           </w:pPr>
-          <w:hyperlink w:anchor="_Toc483314785" w:history="1">
+          <w:hyperlink w:anchor="_Toc483316371" w:history="1">
             <w:r>
               <w:rPr>
                 <w:rStyle w:val="Hyperlink"/>
@@ -890,7 +894,7 @@
                 <w:noProof/>
                 <w:webHidden/>
               </w:rPr>
-              <w:instrText xml:space="preserve"> PAGEREF _Toc483314785 \h </w:instrText>
+              <w:instrText xml:space="preserve"> PAGEREF _Toc483316371 \h </w:instrText>
             </w:r>
             <w:r>
               <w:rPr>
@@ -933,11 +937,12 @@
               <w:tab w:val="right" w:leader="dot" w:pos="9016"/>
             </w:tabs>
             <w:rPr>
-              <w:rFonts w:ascii="Roboto" w:hAnsi="Roboto"/>
+              <w:rFonts w:ascii="Roboto" w:eastAsiaTheme="minorEastAsia" w:hAnsi="Roboto"/>
               <w:noProof/>
+              <w:lang w:val="en-GB" w:eastAsia="en-GB"/>
             </w:rPr>
           </w:pPr>
-          <w:hyperlink w:anchor="_Toc483314786" w:history="1">
+          <w:hyperlink w:anchor="_Toc483316372" w:history="1">
             <w:r>
               <w:rPr>
                 <w:rStyle w:val="Hyperlink"/>
@@ -948,8 +953,9 @@
             </w:r>
             <w:r>
               <w:rPr>
-                <w:rFonts w:ascii="Roboto" w:hAnsi="Roboto"/>
-                <w:noProof/>
+                <w:rFonts w:ascii="Roboto" w:eastAsiaTheme="minorEastAsia" w:hAnsi="Roboto"/>
+                <w:noProof/>
+                <w:lang w:val="en-GB" w:eastAsia="en-GB"/>
               </w:rPr>
               <w:tab/>
             </w:r>
@@ -983,7 +989,7 @@
                 <w:noProof/>
                 <w:webHidden/>
               </w:rPr>
-              <w:instrText xml:space="preserve"> PAGEREF _Toc483314786 \h </w:instrText>
+              <w:instrText xml:space="preserve"> PAGEREF _Toc483316372 \h </w:instrText>
             </w:r>
             <w:r>
               <w:rPr>
@@ -1026,11 +1032,12 @@
               <w:tab w:val="right" w:leader="dot" w:pos="9016"/>
             </w:tabs>
             <w:rPr>
-              <w:rFonts w:ascii="Roboto" w:hAnsi="Roboto"/>
+              <w:rFonts w:ascii="Roboto" w:eastAsiaTheme="minorEastAsia" w:hAnsi="Roboto"/>
               <w:noProof/>
+              <w:lang w:val="en-GB" w:eastAsia="en-GB"/>
             </w:rPr>
           </w:pPr>
-          <w:hyperlink w:anchor="_Toc483314787" w:history="1">
+          <w:hyperlink w:anchor="_Toc483316373" w:history="1">
             <w:r>
               <w:rPr>
                 <w:rStyle w:val="Hyperlink"/>
@@ -1041,8 +1048,9 @@
             </w:r>
             <w:r>
               <w:rPr>
-                <w:rFonts w:ascii="Roboto" w:hAnsi="Roboto"/>
-                <w:noProof/>
+                <w:rFonts w:ascii="Roboto" w:eastAsiaTheme="minorEastAsia" w:hAnsi="Roboto"/>
+                <w:noProof/>
+                <w:lang w:val="en-GB" w:eastAsia="en-GB"/>
               </w:rPr>
               <w:tab/>
             </w:r>
@@ -1076,7 +1084,7 @@
                 <w:noProof/>
                 <w:webHidden/>
               </w:rPr>
-              <w:instrText xml:space="preserve"> PAGEREF _Toc483314787 \h </w:instrText>
+              <w:instrText xml:space="preserve"> PAGEREF _Toc483316373 \h </w:instrText>
             </w:r>
             <w:r>
               <w:rPr>
@@ -1119,11 +1127,12 @@
               <w:tab w:val="right" w:leader="dot" w:pos="9016"/>
             </w:tabs>
             <w:rPr>
-              <w:rFonts w:ascii="Roboto" w:hAnsi="Roboto"/>
+              <w:rFonts w:ascii="Roboto" w:eastAsiaTheme="minorEastAsia" w:hAnsi="Roboto"/>
               <w:noProof/>
+              <w:lang w:val="en-GB" w:eastAsia="en-GB"/>
             </w:rPr>
           </w:pPr>
-          <w:hyperlink w:anchor="_Toc483314788" w:history="1">
+          <w:hyperlink w:anchor="_Toc483316374" w:history="1">
             <w:r>
               <w:rPr>
                 <w:rStyle w:val="Hyperlink"/>
@@ -1134,8 +1143,9 @@
             </w:r>
             <w:r>
               <w:rPr>
-                <w:rFonts w:ascii="Roboto" w:hAnsi="Roboto"/>
-                <w:noProof/>
+                <w:rFonts w:ascii="Roboto" w:eastAsiaTheme="minorEastAsia" w:hAnsi="Roboto"/>
+                <w:noProof/>
+                <w:lang w:val="en-GB" w:eastAsia="en-GB"/>
               </w:rPr>
               <w:tab/>
             </w:r>
@@ -1169,7 +1179,7 @@
                 <w:noProof/>
                 <w:webHidden/>
               </w:rPr>
-              <w:instrText xml:space="preserve"> PAGEREF _Toc483314788 \h </w:instrText>
+              <w:instrText xml:space="preserve"> PAGEREF _Toc483316374 \h </w:instrText>
             </w:r>
             <w:r>
               <w:rPr>
@@ -1212,11 +1222,12 @@
               <w:tab w:val="right" w:leader="dot" w:pos="9016"/>
             </w:tabs>
             <w:rPr>
-              <w:rFonts w:ascii="Roboto" w:hAnsi="Roboto"/>
+              <w:rFonts w:ascii="Roboto" w:eastAsiaTheme="minorEastAsia" w:hAnsi="Roboto"/>
               <w:noProof/>
+              <w:lang w:val="en-GB" w:eastAsia="en-GB"/>
             </w:rPr>
           </w:pPr>
-          <w:hyperlink w:anchor="_Toc483314789" w:history="1">
+          <w:hyperlink w:anchor="_Toc483316375" w:history="1">
             <w:r>
               <w:rPr>
                 <w:rStyle w:val="Hyperlink"/>
@@ -1227,8 +1238,9 @@
             </w:r>
             <w:r>
               <w:rPr>
-                <w:rFonts w:ascii="Roboto" w:hAnsi="Roboto"/>
-                <w:noProof/>
+                <w:rFonts w:ascii="Roboto" w:eastAsiaTheme="minorEastAsia" w:hAnsi="Roboto"/>
+                <w:noProof/>
+                <w:lang w:val="en-GB" w:eastAsia="en-GB"/>
               </w:rPr>
               <w:tab/>
             </w:r>
@@ -1262,7 +1274,7 @@
                 <w:noProof/>
                 <w:webHidden/>
               </w:rPr>
-              <w:instrText xml:space="preserve"> PAGEREF _Toc483314789 \h </w:instrText>
+              <w:instrText xml:space="preserve"> PAGEREF _Toc483316375 \h </w:instrText>
             </w:r>
             <w:r>
               <w:rPr>
@@ -1305,11 +1317,12 @@
               <w:tab w:val="right" w:leader="dot" w:pos="9016"/>
             </w:tabs>
             <w:rPr>
-              <w:rFonts w:ascii="Roboto" w:hAnsi="Roboto"/>
+              <w:rFonts w:ascii="Roboto" w:eastAsiaTheme="minorEastAsia" w:hAnsi="Roboto"/>
               <w:noProof/>
+              <w:lang w:val="en-GB" w:eastAsia="en-GB"/>
             </w:rPr>
           </w:pPr>
-          <w:hyperlink w:anchor="_Toc483314790" w:history="1">
+          <w:hyperlink w:anchor="_Toc483316376" w:history="1">
             <w:r>
               <w:rPr>
                 <w:rStyle w:val="Hyperlink"/>
@@ -1320,8 +1333,9 @@
             </w:r>
             <w:r>
               <w:rPr>
-                <w:rFonts w:ascii="Roboto" w:hAnsi="Roboto"/>
-                <w:noProof/>
+                <w:rFonts w:ascii="Roboto" w:eastAsiaTheme="minorEastAsia" w:hAnsi="Roboto"/>
+                <w:noProof/>
+                <w:lang w:val="en-GB" w:eastAsia="en-GB"/>
               </w:rPr>
               <w:tab/>
             </w:r>
@@ -1355,7 +1369,7 @@
                 <w:noProof/>
                 <w:webHidden/>
               </w:rPr>
-              <w:instrText xml:space="preserve"> PAGEREF _Toc483314790 \h </w:instrText>
+              <w:instrText xml:space="preserve"> PAGEREF _Toc483316376 \h </w:instrText>
             </w:r>
             <w:r>
               <w:rPr>
@@ -1398,11 +1412,12 @@
               <w:tab w:val="right" w:leader="dot" w:pos="9016"/>
             </w:tabs>
             <w:rPr>
-              <w:rFonts w:ascii="Roboto" w:hAnsi="Roboto"/>
+              <w:rFonts w:ascii="Roboto" w:eastAsiaTheme="minorEastAsia" w:hAnsi="Roboto"/>
               <w:noProof/>
+              <w:lang w:val="en-GB" w:eastAsia="en-GB"/>
             </w:rPr>
           </w:pPr>
-          <w:hyperlink w:anchor="_Toc483314791" w:history="1">
+          <w:hyperlink w:anchor="_Toc483316377" w:history="1">
             <w:r>
               <w:rPr>
                 <w:rStyle w:val="Hyperlink"/>
@@ -1413,8 +1428,9 @@
             </w:r>
             <w:r>
               <w:rPr>
-                <w:rFonts w:ascii="Roboto" w:hAnsi="Roboto"/>
-                <w:noProof/>
+                <w:rFonts w:ascii="Roboto" w:eastAsiaTheme="minorEastAsia" w:hAnsi="Roboto"/>
+                <w:noProof/>
+                <w:lang w:val="en-GB" w:eastAsia="en-GB"/>
               </w:rPr>
               <w:tab/>
             </w:r>
@@ -1448,7 +1464,7 @@
                 <w:noProof/>
                 <w:webHidden/>
               </w:rPr>
-              <w:instrText xml:space="preserve"> PAGEREF _Toc483314791 \h </w:instrText>
+              <w:instrText xml:space="preserve"> PAGEREF _Toc483316377 \h </w:instrText>
             </w:r>
             <w:r>
               <w:rPr>
@@ -1491,11 +1507,12 @@
               <w:tab w:val="right" w:leader="dot" w:pos="9016"/>
             </w:tabs>
             <w:rPr>
-              <w:rFonts w:ascii="Roboto" w:hAnsi="Roboto"/>
+              <w:rFonts w:ascii="Roboto" w:eastAsiaTheme="minorEastAsia" w:hAnsi="Roboto"/>
               <w:noProof/>
+              <w:lang w:val="en-GB" w:eastAsia="en-GB"/>
             </w:rPr>
           </w:pPr>
-          <w:hyperlink w:anchor="_Toc483314792" w:history="1">
+          <w:hyperlink w:anchor="_Toc483316378" w:history="1">
             <w:r>
               <w:rPr>
                 <w:rStyle w:val="Hyperlink"/>
@@ -1506,8 +1523,9 @@
             </w:r>
             <w:r>
               <w:rPr>
-                <w:rFonts w:ascii="Roboto" w:hAnsi="Roboto"/>
-                <w:noProof/>
+                <w:rFonts w:ascii="Roboto" w:eastAsiaTheme="minorEastAsia" w:hAnsi="Roboto"/>
+                <w:noProof/>
+                <w:lang w:val="en-GB" w:eastAsia="en-GB"/>
               </w:rPr>
               <w:tab/>
             </w:r>
@@ -1541,7 +1559,7 @@
                 <w:noProof/>
                 <w:webHidden/>
               </w:rPr>
-              <w:instrText xml:space="preserve"> PAGEREF _Toc483314792 \h </w:instrText>
+              <w:instrText xml:space="preserve"> PAGEREF _Toc483316378 \h </w:instrText>
             </w:r>
             <w:r>
               <w:rPr>
@@ -1584,11 +1602,12 @@
               <w:tab w:val="right" w:leader="dot" w:pos="9016"/>
             </w:tabs>
             <w:rPr>
-              <w:rFonts w:ascii="Roboto" w:hAnsi="Roboto"/>
+              <w:rFonts w:ascii="Roboto" w:eastAsiaTheme="minorEastAsia" w:hAnsi="Roboto"/>
               <w:noProof/>
+              <w:lang w:val="en-GB" w:eastAsia="en-GB"/>
             </w:rPr>
           </w:pPr>
-          <w:hyperlink w:anchor="_Toc483314793" w:history="1">
+          <w:hyperlink w:anchor="_Toc483316379" w:history="1">
             <w:r>
               <w:rPr>
                 <w:rStyle w:val="Hyperlink"/>
@@ -1599,8 +1618,9 @@
             </w:r>
             <w:r>
               <w:rPr>
-                <w:rFonts w:ascii="Roboto" w:hAnsi="Roboto"/>
-                <w:noProof/>
+                <w:rFonts w:ascii="Roboto" w:eastAsiaTheme="minorEastAsia" w:hAnsi="Roboto"/>
+                <w:noProof/>
+                <w:lang w:val="en-GB" w:eastAsia="en-GB"/>
               </w:rPr>
               <w:tab/>
             </w:r>
@@ -1634,7 +1654,7 @@
                 <w:noProof/>
                 <w:webHidden/>
               </w:rPr>
-              <w:instrText xml:space="preserve"> PAGEREF _Toc483314793 \h </w:instrText>
+              <w:instrText xml:space="preserve"> PAGEREF _Toc483316379 \h </w:instrText>
             </w:r>
             <w:r>
               <w:rPr>
@@ -1682,7 +1702,7 @@
               <w:lang w:val="en-GB" w:eastAsia="en-GB"/>
             </w:rPr>
           </w:pPr>
-          <w:hyperlink w:anchor="_Toc483314794" w:history="1">
+          <w:hyperlink w:anchor="_Toc483316380" w:history="1">
             <w:r>
               <w:rPr>
                 <w:rStyle w:val="Hyperlink"/>
@@ -1729,7 +1749,7 @@
                 <w:noProof/>
                 <w:webHidden/>
               </w:rPr>
-              <w:instrText xml:space="preserve"> PAGEREF _Toc483314794 \h </w:instrText>
+              <w:instrText xml:space="preserve"> PAGEREF _Toc483316380 \h </w:instrText>
             </w:r>
             <w:r>
               <w:rPr>
@@ -1777,7 +1797,7 @@
               <w:lang w:val="en-GB" w:eastAsia="en-GB"/>
             </w:rPr>
           </w:pPr>
-          <w:hyperlink w:anchor="_Toc483314795" w:history="1">
+          <w:hyperlink w:anchor="_Toc483316381" w:history="1">
             <w:r>
               <w:rPr>
                 <w:rStyle w:val="Hyperlink"/>
@@ -1824,7 +1844,7 @@
                 <w:noProof/>
                 <w:webHidden/>
               </w:rPr>
-              <w:instrText xml:space="preserve"> PAGEREF _Toc483314795 \h </w:instrText>
+              <w:instrText xml:space="preserve"> PAGEREF _Toc483316381 \h </w:instrText>
             </w:r>
             <w:r>
               <w:rPr>
@@ -1848,6 +1868,101 @@
                 <w:webHidden/>
               </w:rPr>
               <w:t>8</w:t>
+            </w:r>
+            <w:r>
+              <w:rPr>
+                <w:rFonts w:ascii="Roboto" w:hAnsi="Roboto"/>
+                <w:noProof/>
+                <w:webHidden/>
+              </w:rPr>
+              <w:fldChar w:fldCharType="end"/>
+            </w:r>
+          </w:hyperlink>
+        </w:p>
+        <w:p>
+          <w:pPr>
+            <w:pStyle w:val="Verzeichnis2"/>
+            <w:tabs>
+              <w:tab w:val="left" w:pos="880"/>
+              <w:tab w:val="right" w:leader="dot" w:pos="9016"/>
+            </w:tabs>
+            <w:rPr>
+              <w:rFonts w:ascii="Roboto" w:eastAsiaTheme="minorEastAsia" w:hAnsi="Roboto"/>
+              <w:noProof/>
+              <w:lang w:val="en-GB" w:eastAsia="en-GB"/>
+            </w:rPr>
+          </w:pPr>
+          <w:hyperlink w:anchor="_Toc483316382" w:history="1">
+            <w:r>
+              <w:rPr>
+                <w:rStyle w:val="Hyperlink"/>
+                <w:rFonts w:ascii="Roboto" w:hAnsi="Roboto"/>
+                <w:noProof/>
+              </w:rPr>
+              <w:t>6.1.</w:t>
+            </w:r>
+            <w:r>
+              <w:rPr>
+                <w:rFonts w:ascii="Roboto" w:eastAsiaTheme="minorEastAsia" w:hAnsi="Roboto"/>
+                <w:noProof/>
+                <w:lang w:val="en-GB" w:eastAsia="en-GB"/>
+              </w:rPr>
+              <w:tab/>
+            </w:r>
+            <w:r>
+              <w:rPr>
+                <w:rStyle w:val="Hyperlink"/>
+                <w:rFonts w:ascii="Roboto" w:hAnsi="Roboto"/>
+                <w:noProof/>
+              </w:rPr>
+              <w:t>Deinstallation</w:t>
+            </w:r>
+            <w:r>
+              <w:rPr>
+                <w:rFonts w:ascii="Roboto" w:hAnsi="Roboto"/>
+                <w:noProof/>
+                <w:webHidden/>
+              </w:rPr>
+              <w:tab/>
+            </w:r>
+            <w:r>
+              <w:rPr>
+                <w:rFonts w:ascii="Roboto" w:hAnsi="Roboto"/>
+                <w:noProof/>
+                <w:webHidden/>
+              </w:rPr>
+              <w:fldChar w:fldCharType="begin"/>
+            </w:r>
+            <w:r>
+              <w:rPr>
+                <w:rFonts w:ascii="Roboto" w:hAnsi="Roboto"/>
+                <w:noProof/>
+                <w:webHidden/>
+              </w:rPr>
+              <w:instrText xml:space="preserve"> PAGEREF _Toc483316382 \h </w:instrText>
+            </w:r>
+            <w:r>
+              <w:rPr>
+                <w:rFonts w:ascii="Roboto" w:hAnsi="Roboto"/>
+                <w:noProof/>
+                <w:webHidden/>
+              </w:rPr>
+            </w:r>
+            <w:r>
+              <w:rPr>
+                <w:rFonts w:ascii="Roboto" w:hAnsi="Roboto"/>
+                <w:noProof/>
+                <w:webHidden/>
+              </w:rPr>
+              <w:fldChar w:fldCharType="separate"/>
+            </w:r>
+            <w:r>
+              <w:rPr>
+                <w:rFonts w:ascii="Roboto" w:hAnsi="Roboto"/>
+                <w:noProof/>
+                <w:webHidden/>
+              </w:rPr>
+              <w:t>9</w:t>
             </w:r>
             <w:r>
               <w:rPr>
@@ -1872,7 +1987,7 @@
               <w:lang w:val="en-GB" w:eastAsia="en-GB"/>
             </w:rPr>
           </w:pPr>
-          <w:hyperlink w:anchor="_Toc483314796" w:history="1">
+          <w:hyperlink w:anchor="_Toc483316383" w:history="1">
             <w:r>
               <w:rPr>
                 <w:rStyle w:val="Hyperlink"/>
@@ -1895,7 +2010,7 @@
                 <w:rFonts w:ascii="Roboto" w:hAnsi="Roboto"/>
                 <w:noProof/>
               </w:rPr>
-              <w:t>Zusätzliche Infos</w:t>
+              <w:t>Schlusswort</w:t>
             </w:r>
             <w:r>
               <w:rPr>
@@ -1919,7 +2034,7 @@
                 <w:noProof/>
                 <w:webHidden/>
               </w:rPr>
-              <w:instrText xml:space="preserve"> PAGEREF _Toc483314796 \h </w:instrText>
+              <w:instrText xml:space="preserve"> PAGEREF _Toc483316383 \h </w:instrText>
             </w:r>
             <w:r>
               <w:rPr>
@@ -1942,7 +2057,7 @@
                 <w:noProof/>
                 <w:webHidden/>
               </w:rPr>
-              <w:t>8</w:t>
+              <w:t>10</w:t>
             </w:r>
             <w:r>
               <w:rPr>
@@ -2010,7 +2125,7 @@
           <w:rFonts w:ascii="Roboto" w:hAnsi="Roboto"/>
         </w:rPr>
       </w:pPr>
-      <w:bookmarkStart w:id="0" w:name="_Toc483314782"/>
+      <w:bookmarkStart w:id="0" w:name="_Toc483316368"/>
       <w:r>
         <w:rPr>
           <w:rFonts w:ascii="Roboto" w:hAnsi="Roboto"/>
@@ -2204,15 +2319,6 @@
     </w:p>
     <w:p>
       <w:pPr>
-        <w:ind w:left="720"/>
-        <w:rPr>
-          <w:rFonts w:ascii="Roboto" w:hAnsi="Roboto"/>
-        </w:rPr>
-      </w:pPr>
-    </w:p>
-    <w:p>
-      <w:pPr>
-        <w:ind w:left="360"/>
         <w:rPr>
           <w:rFonts w:ascii="Roboto" w:hAnsi="Roboto"/>
           <w:sz w:val="24"/>
@@ -2230,7 +2336,7 @@
           <w:rFonts w:ascii="Roboto" w:hAnsi="Roboto"/>
         </w:rPr>
       </w:pPr>
-      <w:bookmarkStart w:id="1" w:name="_Toc483314783"/>
+      <w:bookmarkStart w:id="1" w:name="_Toc483316369"/>
       <w:r>
         <w:rPr>
           <w:rFonts w:ascii="Roboto" w:hAnsi="Roboto"/>
@@ -2283,7 +2389,7 @@
           <w:rFonts w:ascii="Roboto" w:hAnsi="Roboto"/>
         </w:rPr>
       </w:pPr>
-      <w:bookmarkStart w:id="2" w:name="_Toc483314784"/>
+      <w:bookmarkStart w:id="2" w:name="_Toc483316370"/>
       <w:r>
         <w:rPr>
           <w:rFonts w:ascii="Roboto" w:hAnsi="Roboto"/>
@@ -2536,7 +2642,7 @@
           <w:rFonts w:ascii="Roboto" w:hAnsi="Roboto"/>
         </w:rPr>
       </w:pPr>
-      <w:bookmarkStart w:id="3" w:name="_Toc483314785"/>
+      <w:bookmarkStart w:id="3" w:name="_Toc483316371"/>
       <w:r>
         <w:rPr>
           <w:rFonts w:ascii="Roboto" w:hAnsi="Roboto"/>
@@ -2571,7 +2677,7 @@
           <w:rFonts w:ascii="Roboto" w:hAnsi="Roboto"/>
         </w:rPr>
       </w:pPr>
-      <w:bookmarkStart w:id="4" w:name="_Toc483314786"/>
+      <w:bookmarkStart w:id="4" w:name="_Toc483316372"/>
       <w:r>
         <w:rPr>
           <w:rFonts w:ascii="Roboto" w:hAnsi="Roboto"/>
@@ -2711,7 +2817,7 @@
           <w:rFonts w:ascii="Roboto" w:hAnsi="Roboto"/>
         </w:rPr>
       </w:pPr>
-      <w:bookmarkStart w:id="5" w:name="_Toc483314787"/>
+      <w:bookmarkStart w:id="5" w:name="_Toc483316373"/>
       <w:r>
         <w:rPr>
           <w:rFonts w:ascii="Roboto" w:hAnsi="Roboto"/>
@@ -2752,6 +2858,30 @@
           <w:rFonts w:ascii="Roboto" w:hAnsi="Roboto"/>
         </w:rPr>
         <w:t>Unten sind alle Aktivitätsdiagramme eingefügt, da ich es einzeln Übersichtlicher finde habe ich diese einzeln eingefügt.</w:t>
+      </w:r>
+      <w:r>
+        <w:rPr>
+          <w:rFonts w:ascii="Roboto" w:hAnsi="Roboto"/>
+        </w:rPr>
+        <w:t xml:space="preserve"> In den einzelnen Überschriften sieht man das jeweilige Aktivi</w:t>
+      </w:r>
+      <w:r>
+        <w:rPr>
+          <w:rFonts w:ascii="Roboto" w:hAnsi="Roboto"/>
+        </w:rPr>
+        <w:t>t</w:t>
+      </w:r>
+      <w:r>
+        <w:rPr>
+          <w:rFonts w:ascii="Roboto" w:hAnsi="Roboto"/>
+        </w:rPr>
+        <w:t>ätsdiagram</w:t>
+      </w:r>
+      <w:r>
+        <w:rPr>
+          <w:rFonts w:ascii="Roboto" w:hAnsi="Roboto"/>
+        </w:rPr>
+        <w:t xml:space="preserve"> zeigt die dazugehörige Anforderung.</w:t>
       </w:r>
     </w:p>
     <w:p>
@@ -2772,7 +2902,7 @@
           <w:rFonts w:ascii="Roboto" w:hAnsi="Roboto"/>
         </w:rPr>
       </w:pPr>
-      <w:bookmarkStart w:id="6" w:name="_Toc483314788"/>
+      <w:bookmarkStart w:id="6" w:name="_Toc483316374"/>
       <w:r>
         <w:rPr>
           <w:rFonts w:ascii="Roboto" w:hAnsi="Roboto"/>
@@ -2841,7 +2971,7 @@
           <w:rFonts w:ascii="Roboto" w:hAnsi="Roboto"/>
         </w:rPr>
       </w:pPr>
-      <w:bookmarkStart w:id="7" w:name="_Toc483314789"/>
+      <w:bookmarkStart w:id="7" w:name="_Toc483316375"/>
       <w:r>
         <w:rPr>
           <w:rFonts w:ascii="Roboto" w:hAnsi="Roboto"/>
@@ -2936,7 +3066,7 @@
           <w:rFonts w:ascii="Roboto" w:hAnsi="Roboto"/>
         </w:rPr>
       </w:pPr>
-      <w:bookmarkStart w:id="8" w:name="_Toc483314790"/>
+      <w:bookmarkStart w:id="8" w:name="_Toc483316376"/>
       <w:r>
         <w:rPr>
           <w:rFonts w:ascii="Roboto" w:hAnsi="Roboto"/>
@@ -3044,7 +3174,7 @@
           <w:rFonts w:ascii="Roboto" w:hAnsi="Roboto"/>
         </w:rPr>
       </w:pPr>
-      <w:bookmarkStart w:id="9" w:name="_Toc483314791"/>
+      <w:bookmarkStart w:id="9" w:name="_Toc483316377"/>
       <w:r>
         <w:rPr>
           <w:rFonts w:ascii="Roboto" w:hAnsi="Roboto"/>
@@ -3145,7 +3275,7 @@
           <w:rFonts w:ascii="Roboto" w:hAnsi="Roboto"/>
         </w:rPr>
       </w:pPr>
-      <w:bookmarkStart w:id="10" w:name="_Toc483314792"/>
+      <w:bookmarkStart w:id="10" w:name="_Toc483316378"/>
       <w:r>
         <w:rPr>
           <w:rFonts w:ascii="Roboto" w:hAnsi="Roboto"/>
@@ -3232,7 +3362,7 @@
           <w:rFonts w:ascii="Roboto" w:hAnsi="Roboto"/>
         </w:rPr>
       </w:pPr>
-      <w:bookmarkStart w:id="11" w:name="_Toc483314793"/>
+      <w:bookmarkStart w:id="11" w:name="_Toc483316379"/>
       <w:r>
         <w:rPr>
           <w:rFonts w:ascii="Roboto" w:hAnsi="Roboto"/>
@@ -3337,7 +3467,7 @@
           <w:rFonts w:ascii="Roboto" w:hAnsi="Roboto"/>
         </w:rPr>
       </w:pPr>
-      <w:bookmarkStart w:id="12" w:name="_Toc483314794"/>
+      <w:bookmarkStart w:id="12" w:name="_Toc483316380"/>
       <w:r>
         <w:rPr>
           <w:rFonts w:ascii="Roboto" w:hAnsi="Roboto"/>
@@ -3644,6 +3774,12 @@
               <w:rPr>
                 <w:rFonts w:ascii="Roboto" w:hAnsi="Roboto"/>
               </w:rPr>
+              <w:t>«</w:t>
+            </w:r>
+            <w:r>
+              <w:rPr>
+                <w:rFonts w:ascii="Roboto" w:hAnsi="Roboto"/>
+              </w:rPr>
               <w:t>Mein Stand</w:t>
             </w:r>
             <w:r>
@@ -3651,6 +3787,12 @@
                 <w:rFonts w:ascii="Roboto" w:hAnsi="Roboto"/>
               </w:rPr>
               <w:t>ort</w:t>
+            </w:r>
+            <w:r>
+              <w:rPr>
+                <w:rFonts w:ascii="Roboto" w:hAnsi="Roboto"/>
+              </w:rPr>
+              <w:t>»</w:t>
             </w:r>
             <w:r>
               <w:rPr>
@@ -3720,7 +3862,31 @@
               <w:rPr>
                 <w:rFonts w:ascii="Roboto" w:hAnsi="Roboto"/>
               </w:rPr>
-              <w:t xml:space="preserve">Button Maps </w:t>
+              <w:t xml:space="preserve">Button </w:t>
+            </w:r>
+            <w:r>
+              <w:rPr>
+                <w:rFonts w:ascii="Roboto" w:hAnsi="Roboto"/>
+              </w:rPr>
+              <w:t>«</w:t>
+            </w:r>
+            <w:r>
+              <w:rPr>
+                <w:rFonts w:ascii="Roboto" w:hAnsi="Roboto"/>
+              </w:rPr>
+              <w:t>Maps</w:t>
+            </w:r>
+            <w:r>
+              <w:rPr>
+                <w:rFonts w:ascii="Roboto" w:hAnsi="Roboto"/>
+              </w:rPr>
+              <w:t>»</w:t>
+            </w:r>
+            <w:r>
+              <w:rPr>
+                <w:rFonts w:ascii="Roboto" w:hAnsi="Roboto"/>
+              </w:rPr>
+              <w:t xml:space="preserve"> </w:t>
             </w:r>
             <w:r>
               <w:rPr>
@@ -3801,7 +3967,31 @@
               <w:rPr>
                 <w:rFonts w:ascii="Roboto" w:hAnsi="Roboto"/>
               </w:rPr>
-              <w:t xml:space="preserve"> Maps </w:t>
+              <w:t xml:space="preserve"> </w:t>
+            </w:r>
+            <w:r>
+              <w:rPr>
+                <w:rFonts w:ascii="Roboto" w:hAnsi="Roboto"/>
+              </w:rPr>
+              <w:t>«</w:t>
+            </w:r>
+            <w:r>
+              <w:rPr>
+                <w:rFonts w:ascii="Roboto" w:hAnsi="Roboto"/>
+              </w:rPr>
+              <w:t>Maps</w:t>
+            </w:r>
+            <w:r>
+              <w:rPr>
+                <w:rFonts w:ascii="Roboto" w:hAnsi="Roboto"/>
+              </w:rPr>
+              <w:t>»</w:t>
+            </w:r>
+            <w:r>
+              <w:rPr>
+                <w:rFonts w:ascii="Roboto" w:hAnsi="Roboto"/>
+              </w:rPr>
+              <w:t xml:space="preserve"> </w:t>
             </w:r>
             <w:r>
               <w:rPr>
@@ -3882,7 +4072,31 @@
               <w:rPr>
                 <w:rFonts w:ascii="Roboto" w:hAnsi="Roboto"/>
               </w:rPr>
-              <w:t>Button Verbindung suchen</w:t>
+              <w:t xml:space="preserve">Button </w:t>
+            </w:r>
+            <w:r>
+              <w:rPr>
+                <w:rFonts w:ascii="Roboto" w:hAnsi="Roboto"/>
+              </w:rPr>
+              <w:t>«</w:t>
+            </w:r>
+            <w:r>
+              <w:rPr>
+                <w:rFonts w:ascii="Roboto" w:hAnsi="Roboto"/>
+              </w:rPr>
+              <w:t>Verbindung</w:t>
+            </w:r>
+            <w:r>
+              <w:rPr>
+                <w:rFonts w:ascii="Roboto" w:hAnsi="Roboto"/>
+              </w:rPr>
+              <w:t>»</w:t>
+            </w:r>
+            <w:r>
+              <w:rPr>
+                <w:rFonts w:ascii="Roboto" w:hAnsi="Roboto"/>
+              </w:rPr>
+              <w:t xml:space="preserve"> suchen</w:t>
             </w:r>
             <w:r>
               <w:rPr>
@@ -3951,13 +4165,31 @@
               <w:rPr>
                 <w:rFonts w:ascii="Roboto" w:hAnsi="Roboto"/>
               </w:rPr>
+              <w:t>«</w:t>
+            </w:r>
+            <w:r>
+              <w:rPr>
+                <w:rFonts w:ascii="Roboto" w:hAnsi="Roboto"/>
+              </w:rPr>
               <w:t>Fahrplan anzeigen</w:t>
             </w:r>
             <w:r>
               <w:rPr>
                 <w:rFonts w:ascii="Roboto" w:hAnsi="Roboto"/>
               </w:rPr>
-              <w:t xml:space="preserve"> wird gedrückt</w:t>
+              <w:t xml:space="preserve"> </w:t>
+            </w:r>
+            <w:r>
+              <w:rPr>
+                <w:rFonts w:ascii="Roboto" w:hAnsi="Roboto"/>
+              </w:rPr>
+              <w:t>«</w:t>
+            </w:r>
+            <w:r>
+              <w:rPr>
+                <w:rFonts w:ascii="Roboto" w:hAnsi="Roboto"/>
+              </w:rPr>
+              <w:t>wird gedrückt</w:t>
             </w:r>
           </w:p>
         </w:tc>
@@ -4089,7 +4321,19 @@
               <w:rPr>
                 <w:rFonts w:ascii="Roboto" w:hAnsi="Roboto"/>
               </w:rPr>
-              <w:t>Es zeigt den alle Verbindungen in der ListView in alle Richtungen am angebenen Datum und der angegebenen Zeit angezeigt.</w:t>
+              <w:t xml:space="preserve">Es zeigt den alle Verbindungen in der ListView in alle Richtungen am </w:t>
+            </w:r>
+            <w:r>
+              <w:rPr>
+                <w:rFonts w:ascii="Roboto" w:hAnsi="Roboto"/>
+              </w:rPr>
+              <w:t>angebenden</w:t>
+            </w:r>
+            <w:r>
+              <w:rPr>
+                <w:rFonts w:ascii="Roboto" w:hAnsi="Roboto"/>
+              </w:rPr>
+              <w:t xml:space="preserve"> Datum und der angegebenen Zeit angezeigt.</w:t>
             </w:r>
           </w:p>
         </w:tc>
@@ -4145,7 +4389,7 @@
           <w:rFonts w:ascii="Roboto" w:hAnsi="Roboto"/>
         </w:rPr>
       </w:pPr>
-      <w:bookmarkStart w:id="13" w:name="_Toc483314795"/>
+      <w:bookmarkStart w:id="13" w:name="_Toc483316381"/>
       <w:r>
         <w:rPr>
           <w:rFonts w:ascii="Roboto" w:hAnsi="Roboto"/>
@@ -4172,32 +4416,169 @@
       <w:r>
         <w:rPr>
           <w:rFonts w:ascii="Roboto" w:hAnsi="Roboto"/>
-        </w:rPr>
-        <w:t xml:space="preserve">Um das Programm auf seinem Rechner zu installieren, öffnet man den Ordner in welchem auch dieses Dokument ist, anschliessend geht man auf SwissTransport.UI </w:t>
-      </w:r>
-      <w:r>
-        <w:rPr>
-          <w:rFonts w:ascii="Roboto" w:hAnsi="Roboto"/>
-        </w:rPr>
-        <w:sym w:font="Wingdings" w:char="F0E0"/>
-      </w:r>
-      <w:r>
-        <w:rPr>
-          <w:rFonts w:ascii="Roboto" w:hAnsi="Roboto"/>
-        </w:rPr>
-        <w:t xml:space="preserve"> publish </w:t>
-      </w:r>
-      <w:r>
-        <w:rPr>
-          <w:rFonts w:ascii="Roboto" w:hAnsi="Roboto"/>
-        </w:rPr>
-        <w:sym w:font="Wingdings" w:char="F0E0"/>
-      </w:r>
-      <w:r>
-        <w:rPr>
-          <w:rFonts w:ascii="Roboto" w:hAnsi="Roboto"/>
-        </w:rPr>
-        <w:t xml:space="preserve"> und führt nun das Setup aus.</w:t>
+          <w:noProof/>
+          <w:lang w:val="en-GB" w:eastAsia="en-GB"/>
+        </w:rPr>
+        <mc:AlternateContent>
+          <mc:Choice Requires="wps">
+            <w:drawing>
+              <wp:anchor distT="0" distB="0" distL="114300" distR="114300" simplePos="0" relativeHeight="251669504" behindDoc="0" locked="0" layoutInCell="1" allowOverlap="1" wp14:anchorId="33E70D58" wp14:editId="41F7A97B">
+                <wp:simplePos x="0" y="0"/>
+                <wp:positionH relativeFrom="column">
+                  <wp:posOffset>2407920</wp:posOffset>
+                </wp:positionH>
+                <wp:positionV relativeFrom="paragraph">
+                  <wp:posOffset>904240</wp:posOffset>
+                </wp:positionV>
+                <wp:extent cx="807720" cy="0"/>
+                <wp:effectExtent l="0" t="0" r="30480" b="19050"/>
+                <wp:wrapNone/>
+                <wp:docPr id="14" name="Gerader Verbinder 14"/>
+                <wp:cNvGraphicFramePr/>
+                <a:graphic xmlns:a="http://schemas.openxmlformats.org/drawingml/2006/main">
+                  <a:graphicData uri="http://schemas.microsoft.com/office/word/2010/wordprocessingShape">
+                    <wps:wsp>
+                      <wps:cNvCnPr/>
+                      <wps:spPr>
+                        <a:xfrm>
+                          <a:off x="0" y="0"/>
+                          <a:ext cx="807720" cy="0"/>
+                        </a:xfrm>
+                        <a:prstGeom prst="line">
+                          <a:avLst/>
+                        </a:prstGeom>
+                        <a:ln>
+                          <a:solidFill>
+                            <a:srgbClr val="FF0000"/>
+                          </a:solidFill>
+                        </a:ln>
+                      </wps:spPr>
+                      <wps:style>
+                        <a:lnRef idx="1">
+                          <a:schemeClr val="accent1"/>
+                        </a:lnRef>
+                        <a:fillRef idx="0">
+                          <a:schemeClr val="accent1"/>
+                        </a:fillRef>
+                        <a:effectRef idx="0">
+                          <a:schemeClr val="accent1"/>
+                        </a:effectRef>
+                        <a:fontRef idx="minor">
+                          <a:schemeClr val="tx1"/>
+                        </a:fontRef>
+                      </wps:style>
+                      <wps:bodyPr/>
+                    </wps:wsp>
+                  </a:graphicData>
+                </a:graphic>
+                <wp14:sizeRelH relativeFrom="margin">
+                  <wp14:pctWidth>0</wp14:pctWidth>
+                </wp14:sizeRelH>
+              </wp:anchor>
+            </w:drawing>
+          </mc:Choice>
+          <mc:Fallback>
+            <w:pict>
+              <v:line w14:anchorId="5D6D0BBE" id="Gerader Verbinder 14" o:spid="_x0000_s1026" style="position:absolute;z-index:251669504;visibility:visible;mso-wrap-style:square;mso-width-percent:0;mso-wrap-distance-left:9pt;mso-wrap-distance-top:0;mso-wrap-distance-right:9pt;mso-wrap-distance-bottom:0;mso-position-horizontal:absolute;mso-position-horizontal-relative:text;mso-position-vertical:absolute;mso-position-vertical-relative:text;mso-width-percent:0;mso-width-relative:margin" from="189.6pt,71.2pt" to="253.2pt,71.2pt" o:gfxdata="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" strokecolor="red" strokeweight=".5pt">
+                <v:stroke joinstyle="miter"/>
+              </v:line>
+            </w:pict>
+          </mc:Fallback>
+        </mc:AlternateContent>
+      </w:r>
+      <w:r>
+        <w:rPr>
+          <w:rFonts w:ascii="Roboto" w:hAnsi="Roboto"/>
+          <w:noProof/>
+          <w:lang w:val="en-GB" w:eastAsia="en-GB"/>
+        </w:rPr>
+        <mc:AlternateContent>
+          <mc:Choice Requires="wps">
+            <w:drawing>
+              <wp:anchor distT="0" distB="0" distL="114300" distR="114300" simplePos="0" relativeHeight="251667456" behindDoc="0" locked="0" layoutInCell="1" allowOverlap="1">
+                <wp:simplePos x="0" y="0"/>
+                <wp:positionH relativeFrom="column">
+                  <wp:posOffset>1569720</wp:posOffset>
+                </wp:positionH>
+                <wp:positionV relativeFrom="paragraph">
+                  <wp:posOffset>896620</wp:posOffset>
+                </wp:positionV>
+                <wp:extent cx="441960" cy="0"/>
+                <wp:effectExtent l="0" t="0" r="34290" b="19050"/>
+                <wp:wrapNone/>
+                <wp:docPr id="13" name="Gerader Verbinder 13"/>
+                <wp:cNvGraphicFramePr/>
+                <a:graphic xmlns:a="http://schemas.openxmlformats.org/drawingml/2006/main">
+                  <a:graphicData uri="http://schemas.microsoft.com/office/word/2010/wordprocessingShape">
+                    <wps:wsp>
+                      <wps:cNvCnPr/>
+                      <wps:spPr>
+                        <a:xfrm>
+                          <a:off x="0" y="0"/>
+                          <a:ext cx="441960" cy="0"/>
+                        </a:xfrm>
+                        <a:prstGeom prst="line">
+                          <a:avLst/>
+                        </a:prstGeom>
+                        <a:ln>
+                          <a:solidFill>
+                            <a:srgbClr val="FF0000"/>
+                          </a:solidFill>
+                        </a:ln>
+                      </wps:spPr>
+                      <wps:style>
+                        <a:lnRef idx="1">
+                          <a:schemeClr val="accent1"/>
+                        </a:lnRef>
+                        <a:fillRef idx="0">
+                          <a:schemeClr val="accent1"/>
+                        </a:fillRef>
+                        <a:effectRef idx="0">
+                          <a:schemeClr val="accent1"/>
+                        </a:effectRef>
+                        <a:fontRef idx="minor">
+                          <a:schemeClr val="tx1"/>
+                        </a:fontRef>
+                      </wps:style>
+                      <wps:bodyPr/>
+                    </wps:wsp>
+                  </a:graphicData>
+                </a:graphic>
+              </wp:anchor>
+            </w:drawing>
+          </mc:Choice>
+          <mc:Fallback>
+            <w:pict>
+              <v:line w14:anchorId="52822E08" id="Gerader Verbinder 13" o:spid="_x0000_s1026" style="position:absolute;z-index:251667456;visibility:visible;mso-wrap-style:square;mso-wrap-distance-left:9pt;mso-wrap-distance-top:0;mso-wrap-distance-right:9pt;mso-wrap-distance-bottom:0;mso-position-horizontal:absolute;mso-position-horizontal-relative:text;mso-position-vertical:absolute;mso-position-vertical-relative:text" from="123.6pt,70.6pt" to="158.4pt,70.6pt" o:gfxdata="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" strokecolor="red" strokeweight=".5pt">
+                <v:stroke joinstyle="miter"/>
+              </v:line>
+            </w:pict>
+          </mc:Fallback>
+        </mc:AlternateContent>
+      </w:r>
+      <w:r>
+        <w:rPr>
+          <w:rFonts w:ascii="Roboto" w:hAnsi="Roboto"/>
+        </w:rPr>
+        <w:t xml:space="preserve">Um das ÖV-Tool auf dem Pc zu installieren geht man in die heruntergeladene Datei von GitHub. In diesem Verzeichnis, geht man in den Ordner «SwissTransport.UI». Nun findet man im Ordner «publish» die </w:t>
+      </w:r>
+      <w:r>
+        <w:rPr>
+          <w:rFonts w:ascii="Roboto" w:hAnsi="Roboto"/>
+        </w:rPr>
+        <w:t>Setup</w:t>
+      </w:r>
+      <w:r>
+        <w:rPr>
+          <w:rFonts w:ascii="Roboto" w:hAnsi="Roboto"/>
+        </w:rPr>
+        <w:t xml:space="preserve"> Datei. Um die Installation zu starten, startet man einfach das Setup und wählt installieren.</w:t>
+      </w:r>
+      <w:r>
+        <w:rPr>
+          <w:rFonts w:ascii="Roboto" w:hAnsi="Roboto"/>
+        </w:rPr>
+        <w:t xml:space="preserve"> Nach dem Start des Setups kommt ein Fenster. In diesem wählt man «Install» bzw. «Installieren» falls die Sprache des Computers auf Deutsch eingestellt ist. </w:t>
       </w:r>
     </w:p>
     <w:p>
@@ -4210,28 +4591,564 @@
       <w:r>
         <w:rPr>
           <w:rFonts w:ascii="Roboto" w:hAnsi="Roboto"/>
-        </w:rPr>
-        <w:t>Nun wird das Programm unter dem Namen «</w:t>
-      </w:r>
-      <w:r>
-        <w:rPr>
-          <w:rFonts w:ascii="Roboto" w:hAnsi="Roboto"/>
-        </w:rPr>
-        <w:t>Fahrplan Schweiz</w:t>
-      </w:r>
-      <w:r>
-        <w:rPr>
-          <w:rFonts w:ascii="Roboto" w:hAnsi="Roboto"/>
-        </w:rPr>
-        <w:t>» installiert.</w:t>
-      </w:r>
-    </w:p>
-    <w:p>
-      <w:pPr>
-        <w:rPr>
-          <w:rFonts w:ascii="Roboto" w:hAnsi="Roboto"/>
-        </w:rPr>
-      </w:pPr>
+          <w:noProof/>
+          <w:lang w:val="en-GB" w:eastAsia="en-GB"/>
+        </w:rPr>
+        <mc:AlternateContent>
+          <mc:Choice Requires="wps">
+            <w:drawing>
+              <wp:anchor distT="0" distB="0" distL="114300" distR="114300" simplePos="0" relativeHeight="251666432" behindDoc="0" locked="0" layoutInCell="1" allowOverlap="1">
+                <wp:simplePos x="0" y="0"/>
+                <wp:positionH relativeFrom="column">
+                  <wp:posOffset>2575560</wp:posOffset>
+                </wp:positionH>
+                <wp:positionV relativeFrom="paragraph">
+                  <wp:posOffset>1987550</wp:posOffset>
+                </wp:positionV>
+                <wp:extent cx="807720" cy="274320"/>
+                <wp:effectExtent l="0" t="0" r="11430" b="11430"/>
+                <wp:wrapNone/>
+                <wp:docPr id="12" name="Rechteck 12"/>
+                <wp:cNvGraphicFramePr/>
+                <a:graphic xmlns:a="http://schemas.openxmlformats.org/drawingml/2006/main">
+                  <a:graphicData uri="http://schemas.microsoft.com/office/word/2010/wordprocessingShape">
+                    <wps:wsp>
+                      <wps:cNvSpPr/>
+                      <wps:spPr>
+                        <a:xfrm>
+                          <a:off x="0" y="0"/>
+                          <a:ext cx="807720" cy="274320"/>
+                        </a:xfrm>
+                        <a:prstGeom prst="rect">
+                          <a:avLst/>
+                        </a:prstGeom>
+                        <a:noFill/>
+                        <a:ln>
+                          <a:solidFill>
+                            <a:srgbClr val="FF0000"/>
+                          </a:solidFill>
+                        </a:ln>
+                      </wps:spPr>
+                      <wps:style>
+                        <a:lnRef idx="2">
+                          <a:schemeClr val="accent1">
+                            <a:shade val="50000"/>
+                          </a:schemeClr>
+                        </a:lnRef>
+                        <a:fillRef idx="1">
+                          <a:schemeClr val="accent1"/>
+                        </a:fillRef>
+                        <a:effectRef idx="0">
+                          <a:schemeClr val="accent1"/>
+                        </a:effectRef>
+                        <a:fontRef idx="minor">
+                          <a:schemeClr val="lt1"/>
+                        </a:fontRef>
+                      </wps:style>
+                      <wps:bodyPr rot="0" spcFirstLastPara="0" vertOverflow="overflow" horzOverflow="overflow" vert="horz" wrap="square" lIns="91440" tIns="45720" rIns="91440" bIns="45720" numCol="1" spcCol="0" rtlCol="0" fromWordArt="0" anchor="ctr" anchorCtr="0" forceAA="0" compatLnSpc="1">
+                        <a:prstTxWarp prst="textNoShape">
+                          <a:avLst/>
+                        </a:prstTxWarp>
+                        <a:noAutofit/>
+                      </wps:bodyPr>
+                    </wps:wsp>
+                  </a:graphicData>
+                </a:graphic>
+              </wp:anchor>
+            </w:drawing>
+          </mc:Choice>
+          <mc:Fallback>
+            <w:pict>
+              <v:rect w14:anchorId="2CE1549D" id="Rechteck 12" o:spid="_x0000_s1026" style="position:absolute;margin-left:202.8pt;margin-top:156.5pt;width:63.6pt;height:21.6pt;z-index:251666432;visibility:visible;mso-wrap-style:square;mso-wrap-distance-left:9pt;mso-wrap-distance-top:0;mso-wrap-distance-right:9pt;mso-wrap-distance-bottom:0;mso-position-horizontal:absolute;mso-position-horizontal-relative:text;mso-position-vertical:absolute;mso-position-vertical-relative:text;v-text-anchor:middle" o:gfxdata="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" filled="f" strokecolor="red" strokeweight="1pt"/>
+            </w:pict>
+          </mc:Fallback>
+        </mc:AlternateContent>
+      </w:r>
+      <w:r>
+        <w:rPr>
+          <w:rFonts w:ascii="Roboto" w:hAnsi="Roboto"/>
+          <w:noProof/>
+          <w:lang w:val="en-GB" w:eastAsia="en-GB"/>
+        </w:rPr>
+        <w:drawing>
+          <wp:inline distT="0" distB="0" distL="0" distR="0" wp14:anchorId="70522447" wp14:editId="1F2FC969">
+            <wp:extent cx="3924838" cy="2720340"/>
+            <wp:effectExtent l="0" t="0" r="0" b="3810"/>
+            <wp:docPr id="10" name="Grafik 10"/>
+            <wp:cNvGraphicFramePr>
+              <a:graphicFrameLocks xmlns:a="http://schemas.openxmlformats.org/drawingml/2006/main" noChangeAspect="1"/>
+            </wp:cNvGraphicFramePr>
+            <a:graphic xmlns:a="http://schemas.openxmlformats.org/drawingml/2006/main">
+              <a:graphicData uri="http://schemas.openxmlformats.org/drawingml/2006/picture">
+                <pic:pic xmlns:pic="http://schemas.openxmlformats.org/drawingml/2006/picture">
+                  <pic:nvPicPr>
+                    <pic:cNvPr id="1" name=""/>
+                    <pic:cNvPicPr/>
+                  </pic:nvPicPr>
+                  <pic:blipFill>
+                    <a:blip r:embed="rId15"/>
+                    <a:stretch>
+                      <a:fillRect/>
+                    </a:stretch>
+                  </pic:blipFill>
+                  <pic:spPr>
+                    <a:xfrm>
+                      <a:off x="0" y="0"/>
+                      <a:ext cx="3929781" cy="2723766"/>
+                    </a:xfrm>
+                    <a:prstGeom prst="rect">
+                      <a:avLst/>
+                    </a:prstGeom>
+                  </pic:spPr>
+                </pic:pic>
+              </a:graphicData>
+            </a:graphic>
+          </wp:inline>
+        </w:drawing>
+      </w:r>
+    </w:p>
+    <w:p>
+      <w:pPr>
+        <w:rPr>
+          <w:rFonts w:ascii="Roboto" w:eastAsiaTheme="majorEastAsia" w:hAnsi="Roboto" w:cstheme="majorBidi"/>
+          <w:color w:val="1F3763" w:themeColor="accent1" w:themeShade="7F"/>
+          <w:sz w:val="24"/>
+          <w:szCs w:val="24"/>
+        </w:rPr>
+      </w:pPr>
+      <w:bookmarkStart w:id="14" w:name="_Toc483316382"/>
+      <w:r>
+        <w:rPr>
+          <w:rFonts w:ascii="Roboto" w:hAnsi="Roboto"/>
+          <w:color w:val="1F3763" w:themeColor="accent1" w:themeShade="7F"/>
+          <w:sz w:val="24"/>
+          <w:szCs w:val="24"/>
+        </w:rPr>
+        <w:br w:type="page"/>
+      </w:r>
+    </w:p>
+    <w:p>
+      <w:pPr>
+        <w:pStyle w:val="berschrift2"/>
+        <w:numPr>
+          <w:ilvl w:val="1"/>
+          <w:numId w:val="1"/>
+        </w:numPr>
+        <w:rPr>
+          <w:rFonts w:ascii="Roboto" w:hAnsi="Roboto"/>
+          <w:color w:val="1F3763" w:themeColor="accent1" w:themeShade="7F"/>
+          <w:sz w:val="24"/>
+          <w:szCs w:val="24"/>
+        </w:rPr>
+      </w:pPr>
+      <w:r>
+        <w:rPr>
+          <w:rFonts w:ascii="Roboto" w:hAnsi="Roboto"/>
+          <w:color w:val="1F3763" w:themeColor="accent1" w:themeShade="7F"/>
+          <w:sz w:val="24"/>
+          <w:szCs w:val="24"/>
+        </w:rPr>
+        <w:lastRenderedPageBreak/>
+        <w:t>Deinstallation</w:t>
+      </w:r>
+      <w:bookmarkEnd w:id="14"/>
+    </w:p>
+    <w:p>
+      <w:pPr>
+        <w:rPr>
+          <w:rFonts w:ascii="Roboto" w:hAnsi="Roboto"/>
+        </w:rPr>
+      </w:pPr>
+    </w:p>
+    <w:p>
+      <w:pPr>
+        <w:ind w:left="360"/>
+        <w:rPr>
+          <w:rFonts w:ascii="Roboto" w:hAnsi="Roboto"/>
+        </w:rPr>
+      </w:pPr>
+      <w:r>
+        <w:rPr>
+          <w:rFonts w:ascii="Roboto" w:hAnsi="Roboto"/>
+        </w:rPr>
+        <w:t xml:space="preserve">Wenn man das Programm desinstallieren möchte geht dies auch ganz einfach. Man öffnet in der Systemsteuerung den Tab </w:t>
+      </w:r>
+      <w:r>
+        <w:rPr>
+          <w:rFonts w:ascii="Roboto" w:hAnsi="Roboto"/>
+        </w:rPr>
+        <w:t>«</w:t>
+      </w:r>
+      <w:r>
+        <w:rPr>
+          <w:rFonts w:ascii="Roboto" w:hAnsi="Roboto"/>
+        </w:rPr>
+        <w:t>Programs &amp; Features</w:t>
+      </w:r>
+      <w:r>
+        <w:rPr>
+          <w:rFonts w:ascii="Roboto" w:hAnsi="Roboto"/>
+        </w:rPr>
+        <w:t>»</w:t>
+      </w:r>
+      <w:r>
+        <w:rPr>
+          <w:rFonts w:ascii="Roboto" w:hAnsi="Roboto"/>
+        </w:rPr>
+        <w:t xml:space="preserve"> bzw. «</w:t>
+      </w:r>
+      <w:r>
+        <w:rPr>
+          <w:rFonts w:ascii="Roboto" w:hAnsi="Roboto"/>
+        </w:rPr>
+        <w:t>Programme &amp; Features» für die deutschen User.</w:t>
+      </w:r>
+    </w:p>
+    <w:p>
+      <w:pPr>
+        <w:tabs>
+          <w:tab w:val="left" w:pos="1134"/>
+        </w:tabs>
+        <w:rPr>
+          <w:rFonts w:ascii="Roboto" w:hAnsi="Roboto"/>
+        </w:rPr>
+      </w:pPr>
+      <w:r>
+        <w:rPr>
+          <w:rFonts w:ascii="Roboto" w:hAnsi="Roboto"/>
+          <w:noProof/>
+          <w:lang w:val="en-GB" w:eastAsia="en-GB"/>
+        </w:rPr>
+        <w:drawing>
+          <wp:anchor distT="0" distB="0" distL="114300" distR="114300" simplePos="0" relativeHeight="251670528" behindDoc="0" locked="0" layoutInCell="1" allowOverlap="1">
+            <wp:simplePos x="0" y="0"/>
+            <wp:positionH relativeFrom="column">
+              <wp:posOffset>213360</wp:posOffset>
+            </wp:positionH>
+            <wp:positionV relativeFrom="paragraph">
+              <wp:posOffset>8255</wp:posOffset>
+            </wp:positionV>
+            <wp:extent cx="1923415" cy="3093720"/>
+            <wp:effectExtent l="0" t="0" r="635" b="0"/>
+            <wp:wrapSquare wrapText="bothSides"/>
+            <wp:docPr id="15" name="Grafik 15"/>
+            <wp:cNvGraphicFramePr>
+              <a:graphicFrameLocks xmlns:a="http://schemas.openxmlformats.org/drawingml/2006/main" noChangeAspect="1"/>
+            </wp:cNvGraphicFramePr>
+            <a:graphic xmlns:a="http://schemas.openxmlformats.org/drawingml/2006/main">
+              <a:graphicData uri="http://schemas.openxmlformats.org/drawingml/2006/picture">
+                <pic:pic xmlns:pic="http://schemas.openxmlformats.org/drawingml/2006/picture">
+                  <pic:nvPicPr>
+                    <pic:cNvPr id="1" name=""/>
+                    <pic:cNvPicPr/>
+                  </pic:nvPicPr>
+                  <pic:blipFill>
+                    <a:blip r:embed="rId16" cstate="print">
+                      <a:extLst>
+                        <a:ext uri="{28A0092B-C50C-407E-A947-70E740481C1C}">
+                          <a14:useLocalDpi xmlns:a14="http://schemas.microsoft.com/office/drawing/2010/main" val="0"/>
+                        </a:ext>
+                      </a:extLst>
+                    </a:blip>
+                    <a:stretch>
+                      <a:fillRect/>
+                    </a:stretch>
+                  </pic:blipFill>
+                  <pic:spPr>
+                    <a:xfrm>
+                      <a:off x="0" y="0"/>
+                      <a:ext cx="1923415" cy="3093720"/>
+                    </a:xfrm>
+                    <a:prstGeom prst="rect">
+                      <a:avLst/>
+                    </a:prstGeom>
+                  </pic:spPr>
+                </pic:pic>
+              </a:graphicData>
+            </a:graphic>
+            <wp14:sizeRelH relativeFrom="page">
+              <wp14:pctWidth>0</wp14:pctWidth>
+            </wp14:sizeRelH>
+            <wp14:sizeRelV relativeFrom="page">
+              <wp14:pctHeight>0</wp14:pctHeight>
+            </wp14:sizeRelV>
+          </wp:anchor>
+        </w:drawing>
+      </w:r>
+    </w:p>
+    <w:p>
+      <w:pPr>
+        <w:rPr>
+          <w:rFonts w:ascii="Roboto" w:hAnsi="Roboto"/>
+        </w:rPr>
+      </w:pPr>
+    </w:p>
+    <w:p>
+      <w:pPr>
+        <w:rPr>
+          <w:rFonts w:ascii="Roboto" w:hAnsi="Roboto"/>
+        </w:rPr>
+      </w:pPr>
+    </w:p>
+    <w:p>
+      <w:pPr>
+        <w:rPr>
+          <w:rFonts w:ascii="Roboto" w:hAnsi="Roboto"/>
+        </w:rPr>
+      </w:pPr>
+    </w:p>
+    <w:p>
+      <w:pPr>
+        <w:rPr>
+          <w:rFonts w:ascii="Roboto" w:hAnsi="Roboto"/>
+        </w:rPr>
+      </w:pPr>
+    </w:p>
+    <w:p>
+      <w:pPr>
+        <w:rPr>
+          <w:rFonts w:ascii="Roboto" w:hAnsi="Roboto"/>
+        </w:rPr>
+      </w:pPr>
+    </w:p>
+    <w:p>
+      <w:pPr>
+        <w:rPr>
+          <w:rFonts w:ascii="Roboto" w:hAnsi="Roboto"/>
+        </w:rPr>
+      </w:pPr>
+    </w:p>
+    <w:p>
+      <w:pPr>
+        <w:rPr>
+          <w:rFonts w:ascii="Roboto" w:hAnsi="Roboto"/>
+        </w:rPr>
+      </w:pPr>
+    </w:p>
+    <w:p>
+      <w:pPr>
+        <w:rPr>
+          <w:rFonts w:ascii="Roboto" w:hAnsi="Roboto"/>
+        </w:rPr>
+      </w:pPr>
+    </w:p>
+    <w:p>
+      <w:pPr>
+        <w:rPr>
+          <w:rFonts w:ascii="Roboto" w:hAnsi="Roboto"/>
+        </w:rPr>
+      </w:pPr>
+    </w:p>
+    <w:p>
+      <w:pPr>
+        <w:rPr>
+          <w:rFonts w:ascii="Roboto" w:hAnsi="Roboto"/>
+        </w:rPr>
+      </w:pPr>
+    </w:p>
+    <w:p>
+      <w:pPr>
+        <w:rPr>
+          <w:rFonts w:ascii="Roboto" w:hAnsi="Roboto"/>
+        </w:rPr>
+      </w:pPr>
+    </w:p>
+    <w:p>
+      <w:pPr>
+        <w:rPr>
+          <w:rFonts w:ascii="Roboto" w:hAnsi="Roboto"/>
+        </w:rPr>
+      </w:pPr>
+    </w:p>
+    <w:p>
+      <w:pPr>
+        <w:tabs>
+          <w:tab w:val="left" w:pos="1134"/>
+        </w:tabs>
+        <w:rPr>
+          <w:rFonts w:ascii="Roboto" w:hAnsi="Roboto"/>
+        </w:rPr>
+      </w:pPr>
+      <w:r>
+        <w:rPr>
+          <w:rFonts w:ascii="Roboto" w:hAnsi="Roboto"/>
+          <w:noProof/>
+          <w:lang w:val="en-GB" w:eastAsia="en-GB"/>
+        </w:rPr>
+        <w:drawing>
+          <wp:anchor distT="0" distB="0" distL="114300" distR="114300" simplePos="0" relativeHeight="251671552" behindDoc="0" locked="0" layoutInCell="1" allowOverlap="1">
+            <wp:simplePos x="0" y="0"/>
+            <wp:positionH relativeFrom="margin">
+              <wp:align>left</wp:align>
+            </wp:positionH>
+            <wp:positionV relativeFrom="paragraph">
+              <wp:posOffset>825500</wp:posOffset>
+            </wp:positionV>
+            <wp:extent cx="3206115" cy="2020570"/>
+            <wp:effectExtent l="0" t="0" r="0" b="0"/>
+            <wp:wrapSquare wrapText="bothSides"/>
+            <wp:docPr id="16" name="Grafik 16"/>
+            <wp:cNvGraphicFramePr>
+              <a:graphicFrameLocks xmlns:a="http://schemas.openxmlformats.org/drawingml/2006/main" noChangeAspect="1"/>
+            </wp:cNvGraphicFramePr>
+            <a:graphic xmlns:a="http://schemas.openxmlformats.org/drawingml/2006/main">
+              <a:graphicData uri="http://schemas.openxmlformats.org/drawingml/2006/picture">
+                <pic:pic xmlns:pic="http://schemas.openxmlformats.org/drawingml/2006/picture">
+                  <pic:nvPicPr>
+                    <pic:cNvPr id="1" name=""/>
+                    <pic:cNvPicPr/>
+                  </pic:nvPicPr>
+                  <pic:blipFill>
+                    <a:blip r:embed="rId17">
+                      <a:extLst>
+                        <a:ext uri="{28A0092B-C50C-407E-A947-70E740481C1C}">
+                          <a14:useLocalDpi xmlns:a14="http://schemas.microsoft.com/office/drawing/2010/main" val="0"/>
+                        </a:ext>
+                      </a:extLst>
+                    </a:blip>
+                    <a:stretch>
+                      <a:fillRect/>
+                    </a:stretch>
+                  </pic:blipFill>
+                  <pic:spPr>
+                    <a:xfrm>
+                      <a:off x="0" y="0"/>
+                      <a:ext cx="3206115" cy="2020570"/>
+                    </a:xfrm>
+                    <a:prstGeom prst="rect">
+                      <a:avLst/>
+                    </a:prstGeom>
+                  </pic:spPr>
+                </pic:pic>
+              </a:graphicData>
+            </a:graphic>
+            <wp14:sizeRelH relativeFrom="page">
+              <wp14:pctWidth>0</wp14:pctWidth>
+            </wp14:sizeRelH>
+            <wp14:sizeRelV relativeFrom="page">
+              <wp14:pctHeight>0</wp14:pctHeight>
+            </wp14:sizeRelV>
+          </wp:anchor>
+        </w:drawing>
+      </w:r>
+      <w:r>
+        <w:rPr>
+          <w:rFonts w:ascii="Roboto" w:hAnsi="Roboto"/>
+        </w:rPr>
+        <w:t>Nun sucht man in der Programmliste nach «ÖV-Verbindungen», macht einen rechtsklick und wählt deinstallieren. Nun öffnet sich ein Fenster. Bei diesem wählt man die untere Option («Remove the Application from this Computer» bzw. «Entfernen Sie die Anwendung von diesem Computer») und anschliessen klickt man auf OK. Nun ist das Programm desinstalliert.</w:t>
+      </w:r>
+    </w:p>
+    <w:p>
+      <w:pPr>
+        <w:tabs>
+          <w:tab w:val="left" w:pos="1134"/>
+        </w:tabs>
+        <w:rPr>
+          <w:rFonts w:ascii="Roboto" w:hAnsi="Roboto"/>
+        </w:rPr>
+      </w:pPr>
+      <w:r>
+        <w:rPr>
+          <w:rFonts w:ascii="Roboto" w:hAnsi="Roboto"/>
+        </w:rPr>
+        <w:tab/>
+      </w:r>
+    </w:p>
+    <w:p>
+      <w:pPr>
+        <w:rPr>
+          <w:rFonts w:ascii="Roboto" w:hAnsi="Roboto"/>
+        </w:rPr>
+      </w:pPr>
+    </w:p>
+    <w:p>
+      <w:pPr>
+        <w:rPr>
+          <w:rFonts w:ascii="Roboto" w:hAnsi="Roboto"/>
+        </w:rPr>
+      </w:pPr>
+      <w:r>
+        <w:rPr>
+          <w:rFonts w:ascii="Roboto" w:hAnsi="Roboto"/>
+          <w:noProof/>
+          <w:lang w:val="en-GB" w:eastAsia="en-GB"/>
+        </w:rPr>
+        <mc:AlternateContent>
+          <mc:Choice Requires="wps">
+            <w:drawing>
+              <wp:anchor distT="0" distB="0" distL="114300" distR="114300" simplePos="0" relativeHeight="251672576" behindDoc="0" locked="0" layoutInCell="1" allowOverlap="1">
+                <wp:simplePos x="0" y="0"/>
+                <wp:positionH relativeFrom="column">
+                  <wp:posOffset>951230</wp:posOffset>
+                </wp:positionH>
+                <wp:positionV relativeFrom="paragraph">
+                  <wp:posOffset>983615</wp:posOffset>
+                </wp:positionV>
+                <wp:extent cx="556260" cy="289560"/>
+                <wp:effectExtent l="0" t="0" r="15240" b="15240"/>
+                <wp:wrapNone/>
+                <wp:docPr id="17" name="Rechteck 17"/>
+                <wp:cNvGraphicFramePr/>
+                <a:graphic xmlns:a="http://schemas.openxmlformats.org/drawingml/2006/main">
+                  <a:graphicData uri="http://schemas.microsoft.com/office/word/2010/wordprocessingShape">
+                    <wps:wsp>
+                      <wps:cNvSpPr/>
+                      <wps:spPr>
+                        <a:xfrm>
+                          <a:off x="0" y="0"/>
+                          <a:ext cx="556260" cy="289560"/>
+                        </a:xfrm>
+                        <a:prstGeom prst="rect">
+                          <a:avLst/>
+                        </a:prstGeom>
+                        <a:noFill/>
+                        <a:ln>
+                          <a:solidFill>
+                            <a:srgbClr val="FF0000"/>
+                          </a:solidFill>
+                        </a:ln>
+                      </wps:spPr>
+                      <wps:style>
+                        <a:lnRef idx="2">
+                          <a:schemeClr val="accent1">
+                            <a:shade val="50000"/>
+                          </a:schemeClr>
+                        </a:lnRef>
+                        <a:fillRef idx="1">
+                          <a:schemeClr val="accent1"/>
+                        </a:fillRef>
+                        <a:effectRef idx="0">
+                          <a:schemeClr val="accent1"/>
+                        </a:effectRef>
+                        <a:fontRef idx="minor">
+                          <a:schemeClr val="lt1"/>
+                        </a:fontRef>
+                      </wps:style>
+                      <wps:bodyPr rot="0" spcFirstLastPara="0" vertOverflow="overflow" horzOverflow="overflow" vert="horz" wrap="square" lIns="91440" tIns="45720" rIns="91440" bIns="45720" numCol="1" spcCol="0" rtlCol="0" fromWordArt="0" anchor="ctr" anchorCtr="0" forceAA="0" compatLnSpc="1">
+                        <a:prstTxWarp prst="textNoShape">
+                          <a:avLst/>
+                        </a:prstTxWarp>
+                        <a:noAutofit/>
+                      </wps:bodyPr>
+                    </wps:wsp>
+                  </a:graphicData>
+                </a:graphic>
+              </wp:anchor>
+            </w:drawing>
+          </mc:Choice>
+          <mc:Fallback>
+            <w:pict>
+              <v:rect w14:anchorId="0B0EB65C" id="Rechteck 17" o:spid="_x0000_s1026" style="position:absolute;margin-left:74.9pt;margin-top:77.45pt;width:43.8pt;height:22.8pt;z-index:251672576;visibility:visible;mso-wrap-style:square;mso-wrap-distance-left:9pt;mso-wrap-distance-top:0;mso-wrap-distance-right:9pt;mso-wrap-distance-bottom:0;mso-position-horizontal:absolute;mso-position-horizontal-relative:text;mso-position-vertical:absolute;mso-position-vertical-relative:text;v-text-anchor:middle" o:gfxdata="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" filled="f" strokecolor="red" strokeweight="1pt"/>
+            </w:pict>
+          </mc:Fallback>
+        </mc:AlternateContent>
+      </w:r>
+      <w:r>
+        <w:rPr>
+          <w:rFonts w:ascii="Roboto" w:hAnsi="Roboto"/>
+        </w:rPr>
+        <w:br w:type="page"/>
+      </w:r>
     </w:p>
     <w:p>
       <w:pPr>
@@ -4244,34 +5161,155 @@
           <w:rFonts w:ascii="Roboto" w:hAnsi="Roboto"/>
         </w:rPr>
       </w:pPr>
-      <w:bookmarkStart w:id="14" w:name="_Toc483314796"/>
-      <w:r>
-        <w:rPr>
-          <w:rFonts w:ascii="Roboto" w:hAnsi="Roboto"/>
-        </w:rPr>
-        <w:t>Zusätzliche Infos</w:t>
-      </w:r>
-      <w:bookmarkEnd w:id="14"/>
-    </w:p>
-    <w:p>
-      <w:pPr>
-        <w:rPr>
-          <w:rFonts w:ascii="Roboto" w:hAnsi="Roboto"/>
-        </w:rPr>
-      </w:pPr>
-    </w:p>
-    <w:p>
-      <w:pPr>
-        <w:ind w:left="720"/>
-        <w:rPr>
-          <w:rFonts w:ascii="Roboto" w:hAnsi="Roboto"/>
-        </w:rPr>
-      </w:pPr>
-      <w:bookmarkStart w:id="15" w:name="_GoBack"/>
+      <w:bookmarkStart w:id="15" w:name="_Toc483316383"/>
+      <w:r>
+        <w:rPr>
+          <w:rFonts w:ascii="Roboto" w:hAnsi="Roboto"/>
+        </w:rPr>
+        <w:lastRenderedPageBreak/>
+        <w:t>Schlusswort</w:t>
+      </w:r>
       <w:bookmarkEnd w:id="15"/>
     </w:p>
+    <w:p/>
+    <w:p>
+      <w:pPr>
+        <w:ind w:left="360"/>
+        <w:rPr>
+          <w:rFonts w:ascii="Roboto" w:hAnsi="Roboto"/>
+        </w:rPr>
+      </w:pPr>
+      <w:r>
+        <w:rPr>
+          <w:rFonts w:ascii="Roboto" w:hAnsi="Roboto"/>
+        </w:rPr>
+        <w:t xml:space="preserve">Ich fand das Projekt sehr spannend. Wir konnten die in der Schule </w:t>
+      </w:r>
+      <w:r>
+        <w:rPr>
+          <w:rFonts w:ascii="Roboto" w:hAnsi="Roboto"/>
+        </w:rPr>
+        <w:t>erlernten</w:t>
+      </w:r>
+      <w:r>
+        <w:rPr>
+          <w:rFonts w:ascii="Roboto" w:hAnsi="Roboto"/>
+        </w:rPr>
+        <w:t xml:space="preserve"> C# Kenntnisse an einem guten Beispiel anwenden und erweitern.</w:t>
+      </w:r>
+      <w:r>
+        <w:rPr>
+          <w:rFonts w:ascii="Roboto" w:hAnsi="Roboto"/>
+        </w:rPr>
+        <w:t xml:space="preserve"> Bei diesem Projekt habe ich das erste </w:t>
+      </w:r>
+      <w:r>
+        <w:rPr>
+          <w:rFonts w:ascii="Roboto" w:hAnsi="Roboto"/>
+        </w:rPr>
+        <w:t>Mal</w:t>
+      </w:r>
+      <w:r>
+        <w:rPr>
+          <w:rFonts w:ascii="Roboto" w:hAnsi="Roboto"/>
+        </w:rPr>
+        <w:t xml:space="preserve"> mit einer API gearbeitet. Am Anfang braucht es ein wenig Zeit um sich an die neue Umgebung zu gewöhnen</w:t>
+      </w:r>
+      <w:r>
+        <w:rPr>
+          <w:rFonts w:ascii="Roboto" w:hAnsi="Roboto"/>
+        </w:rPr>
+        <w:t>. A</w:t>
+      </w:r>
+      <w:r>
+        <w:rPr>
+          <w:rFonts w:ascii="Roboto" w:hAnsi="Roboto"/>
+        </w:rPr>
+        <w:t>llerdings hat man es schnell gelernt und wird produktiver.</w:t>
+      </w:r>
+      <w:r>
+        <w:rPr>
+          <w:rFonts w:ascii="Roboto" w:hAnsi="Roboto"/>
+        </w:rPr>
+        <w:t xml:space="preserve"> Ich finde es auch sehr </w:t>
+      </w:r>
+      <w:r>
+        <w:rPr>
+          <w:rFonts w:ascii="Roboto" w:hAnsi="Roboto"/>
+        </w:rPr>
+        <w:t>gut,</w:t>
+      </w:r>
+      <w:r>
+        <w:rPr>
+          <w:rFonts w:ascii="Roboto" w:hAnsi="Roboto"/>
+        </w:rPr>
+        <w:t xml:space="preserve"> dass wir ein Projekt entwickelt haben, dass wir Theoretisch auch privat verwenden können. Wir haben auch gelernt mit GitHub zu arbeiten. Ich persönlich kannte GitHub bisher nur vom Namen. Selber verwendet habe ich es nie. GitHub ist aber eine sehr gute und angenehm bedienbare Oberfläche für Verwaltung des Codes. Auch gut finde </w:t>
+      </w:r>
+      <w:r>
+        <w:rPr>
+          <w:rFonts w:ascii="Roboto" w:hAnsi="Roboto"/>
+        </w:rPr>
+        <w:t>ich,</w:t>
+      </w:r>
+      <w:r>
+        <w:rPr>
+          <w:rFonts w:ascii="Roboto" w:hAnsi="Roboto"/>
+        </w:rPr>
+        <w:t xml:space="preserve"> dass </w:t>
+      </w:r>
+      <w:r>
+        <w:rPr>
+          <w:rFonts w:ascii="Roboto" w:hAnsi="Roboto"/>
+        </w:rPr>
+        <w:t xml:space="preserve">das </w:t>
+      </w:r>
+      <w:r>
+        <w:rPr>
+          <w:rFonts w:ascii="Roboto" w:hAnsi="Roboto"/>
+        </w:rPr>
+        <w:t xml:space="preserve">VS17 eine Integration hat, und </w:t>
+      </w:r>
+      <w:r>
+        <w:rPr>
+          <w:rFonts w:ascii="Roboto" w:hAnsi="Roboto"/>
+        </w:rPr>
+        <w:t>man so direkt aus dem VS17 die C</w:t>
+      </w:r>
+      <w:r>
+        <w:rPr>
+          <w:rFonts w:ascii="Roboto" w:hAnsi="Roboto"/>
+        </w:rPr>
+        <w:t>ommits schreiben, und das Projekt hochladen kann</w:t>
+      </w:r>
+      <w:r>
+        <w:rPr>
+          <w:rFonts w:ascii="Roboto" w:hAnsi="Roboto"/>
+        </w:rPr>
+        <w:t>.</w:t>
+      </w:r>
+      <w:r>
+        <w:rPr>
+          <w:rFonts w:ascii="Roboto" w:hAnsi="Roboto"/>
+        </w:rPr>
+        <w:t xml:space="preserve"> </w:t>
+      </w:r>
+      <w:r>
+        <w:rPr>
+          <w:rFonts w:ascii="Roboto" w:hAnsi="Roboto"/>
+        </w:rPr>
+        <w:t>Mir ging das Projekt sehr gut, bei manchen Problemen fragte ich andere Mitschüler</w:t>
+      </w:r>
+      <w:r>
+        <w:rPr>
+          <w:rFonts w:ascii="Roboto" w:hAnsi="Roboto"/>
+        </w:rPr>
+        <w:t>, oder suchte im Internet nach Vorschlägen für mein Problem. Am schwierigsten fand ich die Möglichkeit die Abfahrtstafel einer bestimmten Haltestelle anzuzeigen. Wenn man aber die Verbindung zwischen zwei Haltestellen bereits realisiert hat, war die Abfahrtstafel auch nicht mehr so schwer. Vieles war fast identisch.</w:t>
+      </w:r>
+      <w:bookmarkStart w:id="16" w:name="_GoBack"/>
+      <w:bookmarkEnd w:id="16"/>
+    </w:p>
     <w:sectPr>
-      <w:footerReference w:type="default" r:id="rId15"/>
+      <w:footerReference w:type="default" r:id="rId18"/>
       <w:pgSz w:w="11906" w:h="16838"/>
       <w:pgMar w:top="1440" w:right="1440" w:bottom="1440" w:left="1440" w:header="708" w:footer="708" w:gutter="0"/>
       <w:pgNumType w:start="0"/>
@@ -4377,7 +5415,7 @@
                 <w:bCs/>
                 <w:noProof/>
               </w:rPr>
-              <w:t>8</w:t>
+              <w:t>10</w:t>
             </w:r>
             <w:r>
               <w:rPr>
@@ -4425,7 +5463,7 @@
                 <w:bCs/>
                 <w:noProof/>
               </w:rPr>
-              <w:t>8</w:t>
+              <w:t>10</w:t>
             </w:r>
             <w:r>
               <w:rPr>
@@ -5647,7 +6685,7 @@
 </file>
 
 <file path=customXml/itemProps1.xml><?xml version="1.0" encoding="utf-8"?>
-<ds:datastoreItem xmlns:ds="http://schemas.openxmlformats.org/officeDocument/2006/customXml" ds:itemID="{5FA36C8F-6BD3-4550-91A3-078CB3432214}">
+<ds:datastoreItem xmlns:ds="http://schemas.openxmlformats.org/officeDocument/2006/customXml" ds:itemID="{441ED026-DD03-47AF-8025-5FFAA2171767}">
   <ds:schemaRefs>
     <ds:schemaRef ds:uri="http://schemas.openxmlformats.org/officeDocument/2006/bibliography"/>
   </ds:schemaRefs>

</xml_diff>